<commit_message>
Added CAP Curve explanation.
</commit_message>
<xml_diff>
--- a/Documents/5. Classification Vinsmon.docx
+++ b/Documents/5. Classification Vinsmon.docx
@@ -1119,6 +1119,746 @@
     </w:p>
     <w:p>
       <w:pPr>
+        <w:pStyle w:val="Heading2"/>
+      </w:pPr>
+      <w:r>
+        <w:t>CAP Curve</w:t>
+      </w:r>
+    </w:p>
+    <w:p>
+      <w:pPr>
+        <w:spacing w:line="276" w:lineRule="auto"/>
+      </w:pPr>
+      <w:r>
+        <w:t>To understand consider the following scenario “You are a data scientist who works in a bank and has built a classification model to classify fraud and non-fraud transactions, you want to evaluate your model so you decided to calculate the confusion matrix and that was the result:”</w:t>
+      </w:r>
+    </w:p>
+    <w:p>
+      <w:pPr>
+        <w:spacing w:line="276" w:lineRule="auto"/>
+        <w:jc w:val="center"/>
+      </w:pPr>
+      <w:r>
+        <w:rPr>
+          <w:noProof/>
+        </w:rPr>
+        <w:lastRenderedPageBreak/>
+        <w:drawing>
+          <wp:inline distT="0" distB="0" distL="0" distR="0">
+            <wp:extent cx="1498866" cy="1295400"/>
+            <wp:effectExtent l="0" t="0" r="6350" b="0"/>
+            <wp:docPr id="27" name="Picture 27" descr="https://miro.medium.com/max/221/1*ZRU6Dj-I7QAnKsp0bK_X3Q.png"/>
+            <wp:cNvGraphicFramePr>
+              <a:graphicFrameLocks xmlns:a="http://schemas.openxmlformats.org/drawingml/2006/main" noChangeAspect="1"/>
+            </wp:cNvGraphicFramePr>
+            <a:graphic xmlns:a="http://schemas.openxmlformats.org/drawingml/2006/main">
+              <a:graphicData uri="http://schemas.openxmlformats.org/drawingml/2006/picture">
+                <pic:pic xmlns:pic="http://schemas.openxmlformats.org/drawingml/2006/picture">
+                  <pic:nvPicPr>
+                    <pic:cNvPr id="0" name="Picture 1" descr="https://miro.medium.com/max/221/1*ZRU6Dj-I7QAnKsp0bK_X3Q.png"/>
+                    <pic:cNvPicPr>
+                      <a:picLocks noChangeAspect="1" noChangeArrowheads="1"/>
+                    </pic:cNvPicPr>
+                  </pic:nvPicPr>
+                  <pic:blipFill>
+                    <a:blip r:embed="rId22">
+                      <a:extLst>
+                        <a:ext uri="{28A0092B-C50C-407E-A947-70E740481C1C}">
+                          <a14:useLocalDpi xmlns:a14="http://schemas.microsoft.com/office/drawing/2010/main" val="0"/>
+                        </a:ext>
+                      </a:extLst>
+                    </a:blip>
+                    <a:srcRect/>
+                    <a:stretch>
+                      <a:fillRect/>
+                    </a:stretch>
+                  </pic:blipFill>
+                  <pic:spPr bwMode="auto">
+                    <a:xfrm>
+                      <a:off x="0" y="0"/>
+                      <a:ext cx="1501428" cy="1297615"/>
+                    </a:xfrm>
+                    <a:prstGeom prst="rect">
+                      <a:avLst/>
+                    </a:prstGeom>
+                    <a:noFill/>
+                    <a:ln>
+                      <a:noFill/>
+                    </a:ln>
+                  </pic:spPr>
+                </pic:pic>
+              </a:graphicData>
+            </a:graphic>
+          </wp:inline>
+        </w:drawing>
+      </w:r>
+    </w:p>
+    <w:p>
+      <w:pPr>
+        <w:spacing w:line="276" w:lineRule="auto"/>
+      </w:pPr>
+      <w:r>
+        <w:t>By analyzing the confusion matrix we can say that we have a pretty good classifier with Accuracy rate = 9,800/ 10,000 = 98%</w:t>
+      </w:r>
+    </w:p>
+    <w:p>
+      <w:pPr>
+        <w:spacing w:line="276" w:lineRule="auto"/>
+      </w:pPr>
+      <w:r>
+        <w:t>But The data scientist have a pretty weird idea that he wants to try; The idea is to stop the classifier from classifying any of the transactions as fraud (positive class ‘1’) then, he calculated the new confusion matrix and it was as the following:</w:t>
+      </w:r>
+    </w:p>
+    <w:p>
+      <w:pPr>
+        <w:spacing w:line="276" w:lineRule="auto"/>
+        <w:jc w:val="center"/>
+      </w:pPr>
+      <w:r>
+        <w:rPr>
+          <w:noProof/>
+        </w:rPr>
+        <w:drawing>
+          <wp:inline distT="0" distB="0" distL="0" distR="0">
+            <wp:extent cx="1371600" cy="1197033"/>
+            <wp:effectExtent l="0" t="0" r="0" b="3175"/>
+            <wp:docPr id="53" name="Picture 53" descr="https://miro.medium.com/max/220/1*uXBvB9g68WIYtlIeV-nAGQ.png"/>
+            <wp:cNvGraphicFramePr>
+              <a:graphicFrameLocks xmlns:a="http://schemas.openxmlformats.org/drawingml/2006/main" noChangeAspect="1"/>
+            </wp:cNvGraphicFramePr>
+            <a:graphic xmlns:a="http://schemas.openxmlformats.org/drawingml/2006/main">
+              <a:graphicData uri="http://schemas.openxmlformats.org/drawingml/2006/picture">
+                <pic:pic xmlns:pic="http://schemas.openxmlformats.org/drawingml/2006/picture">
+                  <pic:nvPicPr>
+                    <pic:cNvPr id="0" name="Picture 3" descr="https://miro.medium.com/max/220/1*uXBvB9g68WIYtlIeV-nAGQ.png"/>
+                    <pic:cNvPicPr>
+                      <a:picLocks noChangeAspect="1" noChangeArrowheads="1"/>
+                    </pic:cNvPicPr>
+                  </pic:nvPicPr>
+                  <pic:blipFill>
+                    <a:blip r:embed="rId23">
+                      <a:extLst>
+                        <a:ext uri="{28A0092B-C50C-407E-A947-70E740481C1C}">
+                          <a14:useLocalDpi xmlns:a14="http://schemas.microsoft.com/office/drawing/2010/main" val="0"/>
+                        </a:ext>
+                      </a:extLst>
+                    </a:blip>
+                    <a:srcRect/>
+                    <a:stretch>
+                      <a:fillRect/>
+                    </a:stretch>
+                  </pic:blipFill>
+                  <pic:spPr bwMode="auto">
+                    <a:xfrm>
+                      <a:off x="0" y="0"/>
+                      <a:ext cx="1378136" cy="1202737"/>
+                    </a:xfrm>
+                    <a:prstGeom prst="rect">
+                      <a:avLst/>
+                    </a:prstGeom>
+                    <a:noFill/>
+                    <a:ln>
+                      <a:noFill/>
+                    </a:ln>
+                  </pic:spPr>
+                </pic:pic>
+              </a:graphicData>
+            </a:graphic>
+          </wp:inline>
+        </w:drawing>
+      </w:r>
+    </w:p>
+    <w:p>
+      <w:pPr>
+        <w:spacing w:line="276" w:lineRule="auto"/>
+      </w:pPr>
+      <w:r>
+        <w:t>The classifier Accuracy rate = 9,850/ 10,000 = 98.5% which means there is a 0.5% increase in the accuracy rate although the clas</w:t>
+      </w:r>
+      <w:r>
+        <w:t>sifier is not working properly a</w:t>
+      </w:r>
+      <w:r>
+        <w:t>nd that is called Accuracy Trap So we definitely say that measuring accuracy rate is not enough to answer the question ‘How good is your classifier?</w:t>
+      </w:r>
+    </w:p>
+    <w:p>
+      <w:pPr>
+        <w:spacing w:line="276" w:lineRule="auto"/>
+      </w:pPr>
+      <w:r>
+        <w:t>The solution is to try another measurement method which is Cumulative Accuracy Profile (CAP) Curve — It is a more robust method to assist our machine model. To understand the intuition behind it, You have to follow me in the following scenarios:</w:t>
+      </w:r>
+    </w:p>
+    <w:p>
+      <w:pPr>
+        <w:spacing w:line="276" w:lineRule="auto"/>
+      </w:pPr>
+      <w:r>
+        <w:rPr>
+          <w:b/>
+        </w:rPr>
+        <w:t>Scenario#1</w:t>
+      </w:r>
+      <w:r>
+        <w:t xml:space="preserve"> — Imagine that you as a data scientist work in a company that want to promote its new product so they will send an email with their offer to all the customers and usually 10% of the customer responses and actually buys the product so they though that that will be the case for this time and that scenario is called the Random Scenario.</w:t>
+      </w:r>
+    </w:p>
+    <w:p>
+      <w:pPr>
+        <w:spacing w:line="276" w:lineRule="auto"/>
+        <w:jc w:val="center"/>
+      </w:pPr>
+      <w:r>
+        <w:rPr>
+          <w:noProof/>
+        </w:rPr>
+        <w:drawing>
+          <wp:inline distT="0" distB="0" distL="0" distR="0">
+            <wp:extent cx="2867025" cy="1687204"/>
+            <wp:effectExtent l="0" t="0" r="0" b="8255"/>
+            <wp:docPr id="56" name="Picture 56" descr="https://miro.medium.com/max/469/1*hyy93x3O33xAkD2i_MKl4A.png"/>
+            <wp:cNvGraphicFramePr>
+              <a:graphicFrameLocks xmlns:a="http://schemas.openxmlformats.org/drawingml/2006/main" noChangeAspect="1"/>
+            </wp:cNvGraphicFramePr>
+            <a:graphic xmlns:a="http://schemas.openxmlformats.org/drawingml/2006/main">
+              <a:graphicData uri="http://schemas.openxmlformats.org/drawingml/2006/picture">
+                <pic:pic xmlns:pic="http://schemas.openxmlformats.org/drawingml/2006/picture">
+                  <pic:nvPicPr>
+                    <pic:cNvPr id="0" name="Picture 5" descr="https://miro.medium.com/max/469/1*hyy93x3O33xAkD2i_MKl4A.png"/>
+                    <pic:cNvPicPr>
+                      <a:picLocks noChangeAspect="1" noChangeArrowheads="1"/>
+                    </pic:cNvPicPr>
+                  </pic:nvPicPr>
+                  <pic:blipFill>
+                    <a:blip r:embed="rId24">
+                      <a:extLst>
+                        <a:ext uri="{28A0092B-C50C-407E-A947-70E740481C1C}">
+                          <a14:useLocalDpi xmlns:a14="http://schemas.microsoft.com/office/drawing/2010/main" val="0"/>
+                        </a:ext>
+                      </a:extLst>
+                    </a:blip>
+                    <a:srcRect/>
+                    <a:stretch>
+                      <a:fillRect/>
+                    </a:stretch>
+                  </pic:blipFill>
+                  <pic:spPr bwMode="auto">
+                    <a:xfrm>
+                      <a:off x="0" y="0"/>
+                      <a:ext cx="2868524" cy="1688086"/>
+                    </a:xfrm>
+                    <a:prstGeom prst="rect">
+                      <a:avLst/>
+                    </a:prstGeom>
+                    <a:noFill/>
+                    <a:ln>
+                      <a:noFill/>
+                    </a:ln>
+                  </pic:spPr>
+                </pic:pic>
+              </a:graphicData>
+            </a:graphic>
+          </wp:inline>
+        </w:drawing>
+      </w:r>
+    </w:p>
+    <w:p>
+      <w:pPr>
+        <w:spacing w:line="276" w:lineRule="auto"/>
+      </w:pPr>
+      <w:r>
+        <w:rPr>
+          <w:b/>
+        </w:rPr>
+        <w:lastRenderedPageBreak/>
+        <w:t>Scenario#2</w:t>
+      </w:r>
+      <w:r>
+        <w:t xml:space="preserve"> — You still work in the same company but this time you decided to do it in a more systematic way:</w:t>
+      </w:r>
+    </w:p>
+    <w:p>
+      <w:pPr>
+        <w:pStyle w:val="ListParagraph"/>
+        <w:numPr>
+          <w:ilvl w:val="0"/>
+          <w:numId w:val="40"/>
+        </w:numPr>
+        <w:spacing w:line="276" w:lineRule="auto"/>
+      </w:pPr>
+      <w:r>
+        <w:t>Inspect your historical data and take a group of customers who actually bought the offer and try to extract those information [browsing device type (mobile or laptop), Age, Salary, Savings]</w:t>
+      </w:r>
+    </w:p>
+    <w:p>
+      <w:pPr>
+        <w:pStyle w:val="ListParagraph"/>
+        <w:numPr>
+          <w:ilvl w:val="0"/>
+          <w:numId w:val="40"/>
+        </w:numPr>
+        <w:spacing w:line="276" w:lineRule="auto"/>
+      </w:pPr>
+      <w:r>
+        <w:t>Measure those factors and try to discover which of them affects the number of Purchased products or in other words fit the data to a Logistic Regression model.</w:t>
+      </w:r>
+    </w:p>
+    <w:p>
+      <w:pPr>
+        <w:pStyle w:val="ListParagraph"/>
+        <w:numPr>
+          <w:ilvl w:val="0"/>
+          <w:numId w:val="40"/>
+        </w:numPr>
+        <w:spacing w:line="276" w:lineRule="auto"/>
+      </w:pPr>
+      <w:r>
+        <w:t>Make a prediction of which customers are more likely to purchase the product.</w:t>
+      </w:r>
+    </w:p>
+    <w:p>
+      <w:pPr>
+        <w:pStyle w:val="ListParagraph"/>
+        <w:numPr>
+          <w:ilvl w:val="0"/>
+          <w:numId w:val="40"/>
+        </w:numPr>
+        <w:spacing w:line="276" w:lineRule="auto"/>
+      </w:pPr>
+      <w:r>
+        <w:t>Then specially target those people which you predicted are more likely to buy the product.</w:t>
+      </w:r>
+    </w:p>
+    <w:p>
+      <w:pPr>
+        <w:pStyle w:val="ListParagraph"/>
+        <w:numPr>
+          <w:ilvl w:val="0"/>
+          <w:numId w:val="40"/>
+        </w:numPr>
+        <w:spacing w:line="276" w:lineRule="auto"/>
+      </w:pPr>
+      <w:r>
+        <w:t>Then by measuring the response of those targeted group represented in that curve ‘CAP Curve’.</w:t>
+      </w:r>
+    </w:p>
+    <w:p>
+      <w:pPr>
+        <w:spacing w:line="276" w:lineRule="auto"/>
+      </w:pPr>
+      <w:r>
+        <w:t>We definitely can notice the improvement; when you contacted 20,000 targeted customers you got about 5,000 positive responses where in scenario#1 by contacting the same number of customers, you got only 2,000 positive responses.</w:t>
+      </w:r>
+    </w:p>
+    <w:p>
+      <w:pPr>
+        <w:spacing w:line="276" w:lineRule="auto"/>
+        <w:jc w:val="center"/>
+      </w:pPr>
+      <w:r>
+        <w:rPr>
+          <w:noProof/>
+        </w:rPr>
+        <w:drawing>
+          <wp:inline distT="0" distB="0" distL="0" distR="0">
+            <wp:extent cx="3457575" cy="2598983"/>
+            <wp:effectExtent l="0" t="0" r="0" b="0"/>
+            <wp:docPr id="57" name="Picture 57" descr="https://miro.medium.com/max/447/1*u8LCJT0W8L4vK7-zcrauJA.png"/>
+            <wp:cNvGraphicFramePr>
+              <a:graphicFrameLocks xmlns:a="http://schemas.openxmlformats.org/drawingml/2006/main" noChangeAspect="1"/>
+            </wp:cNvGraphicFramePr>
+            <a:graphic xmlns:a="http://schemas.openxmlformats.org/drawingml/2006/main">
+              <a:graphicData uri="http://schemas.openxmlformats.org/drawingml/2006/picture">
+                <pic:pic xmlns:pic="http://schemas.openxmlformats.org/drawingml/2006/picture">
+                  <pic:nvPicPr>
+                    <pic:cNvPr id="0" name="Picture 7" descr="https://miro.medium.com/max/447/1*u8LCJT0W8L4vK7-zcrauJA.png"/>
+                    <pic:cNvPicPr>
+                      <a:picLocks noChangeAspect="1" noChangeArrowheads="1"/>
+                    </pic:cNvPicPr>
+                  </pic:nvPicPr>
+                  <pic:blipFill>
+                    <a:blip r:embed="rId25">
+                      <a:extLst>
+                        <a:ext uri="{28A0092B-C50C-407E-A947-70E740481C1C}">
+                          <a14:useLocalDpi xmlns:a14="http://schemas.microsoft.com/office/drawing/2010/main" val="0"/>
+                        </a:ext>
+                      </a:extLst>
+                    </a:blip>
+                    <a:srcRect/>
+                    <a:stretch>
+                      <a:fillRect/>
+                    </a:stretch>
+                  </pic:blipFill>
+                  <pic:spPr bwMode="auto">
+                    <a:xfrm>
+                      <a:off x="0" y="0"/>
+                      <a:ext cx="3462371" cy="2602588"/>
+                    </a:xfrm>
+                    <a:prstGeom prst="rect">
+                      <a:avLst/>
+                    </a:prstGeom>
+                    <a:noFill/>
+                    <a:ln>
+                      <a:noFill/>
+                    </a:ln>
+                  </pic:spPr>
+                </pic:pic>
+              </a:graphicData>
+            </a:graphic>
+          </wp:inline>
+        </w:drawing>
+      </w:r>
+    </w:p>
+    <w:p>
+      <w:pPr>
+        <w:spacing w:line="276" w:lineRule="auto"/>
+      </w:pPr>
+      <w:r>
+        <w:t>So, the idea here is to compare your model to the random scenario and you can take it to the next level by building another model maybe a Support Vector Machine (SVM)/ Kernel SVM model to compare it with your current logistic regression model.</w:t>
+      </w:r>
+    </w:p>
+    <w:p>
+      <w:pPr>
+        <w:spacing w:line="276" w:lineRule="auto"/>
+        <w:jc w:val="center"/>
+      </w:pPr>
+      <w:r>
+        <w:rPr>
+          <w:noProof/>
+        </w:rPr>
+        <w:lastRenderedPageBreak/>
+        <w:drawing>
+          <wp:inline distT="0" distB="0" distL="0" distR="0">
+            <wp:extent cx="4752975" cy="3045229"/>
+            <wp:effectExtent l="0" t="0" r="0" b="3175"/>
+            <wp:docPr id="58" name="Picture 58" descr="https://miro.medium.com/max/629/1*MwMkGKBRrl69ydF7MfJ9OQ.png"/>
+            <wp:cNvGraphicFramePr>
+              <a:graphicFrameLocks xmlns:a="http://schemas.openxmlformats.org/drawingml/2006/main" noChangeAspect="1"/>
+            </wp:cNvGraphicFramePr>
+            <a:graphic xmlns:a="http://schemas.openxmlformats.org/drawingml/2006/main">
+              <a:graphicData uri="http://schemas.openxmlformats.org/drawingml/2006/picture">
+                <pic:pic xmlns:pic="http://schemas.openxmlformats.org/drawingml/2006/picture">
+                  <pic:nvPicPr>
+                    <pic:cNvPr id="0" name="Picture 9" descr="https://miro.medium.com/max/629/1*MwMkGKBRrl69ydF7MfJ9OQ.png"/>
+                    <pic:cNvPicPr>
+                      <a:picLocks noChangeAspect="1" noChangeArrowheads="1"/>
+                    </pic:cNvPicPr>
+                  </pic:nvPicPr>
+                  <pic:blipFill>
+                    <a:blip r:embed="rId26">
+                      <a:extLst>
+                        <a:ext uri="{28A0092B-C50C-407E-A947-70E740481C1C}">
+                          <a14:useLocalDpi xmlns:a14="http://schemas.microsoft.com/office/drawing/2010/main" val="0"/>
+                        </a:ext>
+                      </a:extLst>
+                    </a:blip>
+                    <a:srcRect/>
+                    <a:stretch>
+                      <a:fillRect/>
+                    </a:stretch>
+                  </pic:blipFill>
+                  <pic:spPr bwMode="auto">
+                    <a:xfrm>
+                      <a:off x="0" y="0"/>
+                      <a:ext cx="4756739" cy="3047640"/>
+                    </a:xfrm>
+                    <a:prstGeom prst="rect">
+                      <a:avLst/>
+                    </a:prstGeom>
+                    <a:noFill/>
+                    <a:ln>
+                      <a:noFill/>
+                    </a:ln>
+                  </pic:spPr>
+                </pic:pic>
+              </a:graphicData>
+            </a:graphic>
+          </wp:inline>
+        </w:drawing>
+      </w:r>
+    </w:p>
+    <w:p>
+      <w:pPr>
+        <w:spacing w:line="276" w:lineRule="auto"/>
+        <w:rPr>
+          <w:b/>
+        </w:rPr>
+      </w:pPr>
+      <w:r>
+        <w:rPr>
+          <w:b/>
+        </w:rPr>
+        <w:t>The better your model, the larger will be the area between its CAP curve and the random scenario straight line.</w:t>
+      </w:r>
+    </w:p>
+    <w:p>
+      <w:pPr>
+        <w:spacing w:line="276" w:lineRule="auto"/>
+      </w:pPr>
+      <w:r>
+        <w:t>Hypothetically we can draw the so called The Perfect Model which represents a model which is kind of impossible to build unless you have some sort of a Crystal Ball . It shows that when sending the offer to 10,000 possible customer you got a perfect positive response where all contacted people bought the product.</w:t>
+      </w:r>
+    </w:p>
+    <w:p>
+      <w:pPr>
+        <w:spacing w:line="276" w:lineRule="auto"/>
+      </w:pPr>
+      <w:r>
+        <w:t>Plotting such a hypothetical model will help us as a reference to evaluate your models CAP curves.</w:t>
+      </w:r>
+    </w:p>
+    <w:p>
+      <w:pPr>
+        <w:spacing w:line="276" w:lineRule="auto"/>
+        <w:jc w:val="center"/>
+      </w:pPr>
+      <w:bookmarkStart w:id="0" w:name="_GoBack"/>
+      <w:r>
+        <w:rPr>
+          <w:noProof/>
+        </w:rPr>
+        <w:drawing>
+          <wp:inline distT="0" distB="0" distL="0" distR="0">
+            <wp:extent cx="5162953" cy="3219450"/>
+            <wp:effectExtent l="0" t="0" r="0" b="0"/>
+            <wp:docPr id="59" name="Picture 59" descr="https://miro.medium.com/max/611/1*mZ6QpPsIyIZ-1SDz6L-HeA.png"/>
+            <wp:cNvGraphicFramePr>
+              <a:graphicFrameLocks xmlns:a="http://schemas.openxmlformats.org/drawingml/2006/main" noChangeAspect="1"/>
+            </wp:cNvGraphicFramePr>
+            <a:graphic xmlns:a="http://schemas.openxmlformats.org/drawingml/2006/main">
+              <a:graphicData uri="http://schemas.openxmlformats.org/drawingml/2006/picture">
+                <pic:pic xmlns:pic="http://schemas.openxmlformats.org/drawingml/2006/picture">
+                  <pic:nvPicPr>
+                    <pic:cNvPr id="0" name="Picture 11" descr="https://miro.medium.com/max/611/1*mZ6QpPsIyIZ-1SDz6L-HeA.png"/>
+                    <pic:cNvPicPr>
+                      <a:picLocks noChangeAspect="1" noChangeArrowheads="1"/>
+                    </pic:cNvPicPr>
+                  </pic:nvPicPr>
+                  <pic:blipFill>
+                    <a:blip r:embed="rId27">
+                      <a:extLst>
+                        <a:ext uri="{28A0092B-C50C-407E-A947-70E740481C1C}">
+                          <a14:useLocalDpi xmlns:a14="http://schemas.microsoft.com/office/drawing/2010/main" val="0"/>
+                        </a:ext>
+                      </a:extLst>
+                    </a:blip>
+                    <a:srcRect/>
+                    <a:stretch>
+                      <a:fillRect/>
+                    </a:stretch>
+                  </pic:blipFill>
+                  <pic:spPr bwMode="auto">
+                    <a:xfrm>
+                      <a:off x="0" y="0"/>
+                      <a:ext cx="5188860" cy="3235605"/>
+                    </a:xfrm>
+                    <a:prstGeom prst="rect">
+                      <a:avLst/>
+                    </a:prstGeom>
+                    <a:noFill/>
+                    <a:ln>
+                      <a:noFill/>
+                    </a:ln>
+                  </pic:spPr>
+                </pic:pic>
+              </a:graphicData>
+            </a:graphic>
+          </wp:inline>
+        </w:drawing>
+      </w:r>
+      <w:bookmarkEnd w:id="0"/>
+    </w:p>
+    <w:p>
+      <w:pPr>
+        <w:spacing w:line="276" w:lineRule="auto"/>
+      </w:pPr>
+      <w:r>
+        <w:lastRenderedPageBreak/>
+        <w:t>There are 2 approaches to analyze the previous graph:</w:t>
+      </w:r>
+    </w:p>
+    <w:p>
+      <w:pPr>
+        <w:spacing w:line="276" w:lineRule="auto"/>
+        <w:rPr>
+          <w:b/>
+        </w:rPr>
+      </w:pPr>
+    </w:p>
+    <w:p>
+      <w:pPr>
+        <w:spacing w:line="276" w:lineRule="auto"/>
+        <w:rPr>
+          <w:b/>
+        </w:rPr>
+      </w:pPr>
+      <w:r>
+        <w:rPr>
+          <w:b/>
+        </w:rPr>
+        <w:t>First —</w:t>
+      </w:r>
+    </w:p>
+    <w:p>
+      <w:pPr>
+        <w:pStyle w:val="ListParagraph"/>
+        <w:numPr>
+          <w:ilvl w:val="0"/>
+          <w:numId w:val="41"/>
+        </w:numPr>
+        <w:spacing w:line="276" w:lineRule="auto"/>
+      </w:pPr>
+      <w:r>
+        <w:t>Calculate area under the Perfect Model Curve (aP)</w:t>
+      </w:r>
+    </w:p>
+    <w:p>
+      <w:pPr>
+        <w:pStyle w:val="ListParagraph"/>
+        <w:numPr>
+          <w:ilvl w:val="0"/>
+          <w:numId w:val="41"/>
+        </w:numPr>
+        <w:spacing w:line="276" w:lineRule="auto"/>
+      </w:pPr>
+      <w:r>
+        <w:t>Calculate area under the Perfect Model Curve (aR)</w:t>
+      </w:r>
+    </w:p>
+    <w:p>
+      <w:pPr>
+        <w:pStyle w:val="ListParagraph"/>
+        <w:numPr>
+          <w:ilvl w:val="0"/>
+          <w:numId w:val="41"/>
+        </w:numPr>
+        <w:spacing w:line="276" w:lineRule="auto"/>
+      </w:pPr>
+      <w:r>
+        <w:t>Calculate Accuracy rate(AR) = aR/ aP; as (AR)~1 (The better is your model) and as (AR)~0 (The worse is your model)</w:t>
+      </w:r>
+    </w:p>
+    <w:p>
+      <w:pPr>
+        <w:spacing w:line="276" w:lineRule="auto"/>
+        <w:rPr>
+          <w:b/>
+        </w:rPr>
+      </w:pPr>
+      <w:r>
+        <w:rPr>
+          <w:b/>
+        </w:rPr>
+        <w:t>Second —</w:t>
+      </w:r>
+    </w:p>
+    <w:p>
+      <w:pPr>
+        <w:pStyle w:val="ListParagraph"/>
+        <w:numPr>
+          <w:ilvl w:val="0"/>
+          <w:numId w:val="42"/>
+        </w:numPr>
+        <w:spacing w:line="276" w:lineRule="auto"/>
+      </w:pPr>
+      <w:r>
+        <w:t>Draw a line from the 50% point (50,000) in the Total Contacted axis up to the Model CAP Curve</w:t>
+      </w:r>
+    </w:p>
+    <w:p>
+      <w:pPr>
+        <w:pStyle w:val="ListParagraph"/>
+        <w:numPr>
+          <w:ilvl w:val="0"/>
+          <w:numId w:val="42"/>
+        </w:numPr>
+        <w:spacing w:line="276" w:lineRule="auto"/>
+      </w:pPr>
+      <w:r>
+        <w:t>Then from that intersection point, Project it to the Purchased axis</w:t>
+      </w:r>
+    </w:p>
+    <w:p>
+      <w:pPr>
+        <w:pStyle w:val="ListParagraph"/>
+        <w:numPr>
+          <w:ilvl w:val="0"/>
+          <w:numId w:val="42"/>
+        </w:numPr>
+        <w:spacing w:line="276" w:lineRule="auto"/>
+      </w:pPr>
+      <w:r>
+        <w:t>This X% value represents how good your model is:</w:t>
+      </w:r>
+    </w:p>
+    <w:p>
+      <w:pPr>
+        <w:pStyle w:val="ListParagraph"/>
+        <w:numPr>
+          <w:ilvl w:val="0"/>
+          <w:numId w:val="43"/>
+        </w:numPr>
+        <w:spacing w:line="276" w:lineRule="auto"/>
+      </w:pPr>
+      <w:r>
+        <w:t>If X &lt; 60% /(6000) then you have a rubbish model</w:t>
+      </w:r>
+    </w:p>
+    <w:p>
+      <w:pPr>
+        <w:pStyle w:val="ListParagraph"/>
+        <w:numPr>
+          <w:ilvl w:val="0"/>
+          <w:numId w:val="43"/>
+        </w:numPr>
+        <w:spacing w:line="276" w:lineRule="auto"/>
+      </w:pPr>
+      <w:r>
+        <w:t>If 60% &lt; X &lt; 70% /(7000) then you have a poor model</w:t>
+      </w:r>
+    </w:p>
+    <w:p>
+      <w:pPr>
+        <w:pStyle w:val="ListParagraph"/>
+        <w:numPr>
+          <w:ilvl w:val="0"/>
+          <w:numId w:val="43"/>
+        </w:numPr>
+        <w:spacing w:line="276" w:lineRule="auto"/>
+      </w:pPr>
+      <w:r>
+        <w:t>If 70% &lt; X &lt; 80% /(8000) then you have a good model</w:t>
+      </w:r>
+    </w:p>
+    <w:p>
+      <w:pPr>
+        <w:pStyle w:val="ListParagraph"/>
+        <w:numPr>
+          <w:ilvl w:val="0"/>
+          <w:numId w:val="43"/>
+        </w:numPr>
+        <w:spacing w:line="276" w:lineRule="auto"/>
+      </w:pPr>
+      <w:r>
+        <w:t>If 80% &lt; X &lt; 90%/ (9000) then you have a very good model</w:t>
+      </w:r>
+    </w:p>
+    <w:p>
+      <w:pPr>
+        <w:pStyle w:val="ListParagraph"/>
+        <w:numPr>
+          <w:ilvl w:val="0"/>
+          <w:numId w:val="43"/>
+        </w:numPr>
+        <w:spacing w:line="276" w:lineRule="auto"/>
+      </w:pPr>
+      <w:r>
+        <w:t>If 90% &lt; X &lt; 100% / (10,000) then your model is too good to be true! what I mean is that, this usually happens due Overfitting which is definitely not a good thing as your model will be good in classifying only the data it is trained on but very poor with new unseen instances.</w:t>
+      </w:r>
+    </w:p>
+    <w:p>
+      <w:pPr>
         <w:pStyle w:val="Heading1"/>
         <w:spacing w:line="276" w:lineRule="auto"/>
       </w:pPr>
@@ -1131,11 +1871,7 @@
         <w:spacing w:line="276" w:lineRule="auto"/>
       </w:pPr>
       <w:r>
-        <w:t xml:space="preserve">Logistic regression is a fundamental classification technique. It belongs to the group of linear classifiers and is somewhat similar to polynomial and linear regression. Logistic regression is fast and relatively </w:t>
-      </w:r>
-      <w:r>
-        <w:lastRenderedPageBreak/>
-        <w:t>uncomplicated, and it’s convenient for you to interpret the results. Although it’s essentially a method for binary classification, it can also be applied to multiclass problems.</w:t>
+        <w:t>Logistic regression is a fundamental classification technique. It belongs to the group of linear classifiers and is somewhat similar to polynomial and linear regression. Logistic regression is fast and relatively uncomplicated, and it’s convenient for you to interpret the results. Although it’s essentially a method for binary classification, it can also be applied to multiclass problems.</w:t>
       </w:r>
     </w:p>
     <w:p>
@@ -1245,6 +1981,7 @@
         <w:spacing w:line="276" w:lineRule="auto"/>
       </w:pPr>
       <w:r>
+        <w:lastRenderedPageBreak/>
         <w:t>Working of Logistic Regression</w:t>
       </w:r>
     </w:p>
@@ -1291,11 +2028,11 @@
                     </pic:cNvPicPr>
                   </pic:nvPicPr>
                   <pic:blipFill>
-                    <a:blip r:embed="rId22">
+                    <a:blip r:embed="rId28">
                       <a:extLst>
                         <a:ext uri="{BEBA8EAE-BF5A-486C-A8C5-ECC9F3942E4B}">
                           <a14:imgProps xmlns:a14="http://schemas.microsoft.com/office/drawing/2010/main">
-                            <a14:imgLayer r:embed="rId23">
+                            <a14:imgLayer r:embed="rId29">
                               <a14:imgEffect>
                                 <a14:sharpenSoften amount="50000"/>
                               </a14:imgEffect>
@@ -1375,11 +2112,11 @@
                     </pic:cNvPicPr>
                   </pic:nvPicPr>
                   <pic:blipFill>
-                    <a:blip r:embed="rId24">
+                    <a:blip r:embed="rId30">
                       <a:extLst>
                         <a:ext uri="{BEBA8EAE-BF5A-486C-A8C5-ECC9F3942E4B}">
                           <a14:imgProps xmlns:a14="http://schemas.microsoft.com/office/drawing/2010/main">
-                            <a14:imgLayer r:embed="rId25">
+                            <a14:imgLayer r:embed="rId31">
                               <a14:imgEffect>
                                 <a14:sharpenSoften amount="50000"/>
                               </a14:imgEffect>
@@ -1451,11 +2188,11 @@
                     </pic:cNvPicPr>
                   </pic:nvPicPr>
                   <pic:blipFill>
-                    <a:blip r:embed="rId26">
+                    <a:blip r:embed="rId32">
                       <a:extLst>
                         <a:ext uri="{BEBA8EAE-BF5A-486C-A8C5-ECC9F3942E4B}">
                           <a14:imgProps xmlns:a14="http://schemas.microsoft.com/office/drawing/2010/main">
-                            <a14:imgLayer r:embed="rId27">
+                            <a14:imgLayer r:embed="rId33">
                               <a14:imgEffect>
                                 <a14:sharpenSoften amount="50000"/>
                               </a14:imgEffect>
@@ -1612,7 +2349,6 @@
         <w:spacing w:line="276" w:lineRule="auto"/>
       </w:pPr>
       <w:r>
-        <w:lastRenderedPageBreak/>
         <w:t>To get the best weights, you usually maximize the </w:t>
       </w:r>
       <w:r>
@@ -2234,6 +2970,7 @@
         <w:rPr>
           <w:noProof/>
         </w:rPr>
+        <w:lastRenderedPageBreak/>
         <w:drawing>
           <wp:inline distT="0" distB="0" distL="0" distR="0">
             <wp:extent cx="3952875" cy="1782883"/>
@@ -2252,7 +2989,7 @@
                     </pic:cNvPicPr>
                   </pic:nvPicPr>
                   <pic:blipFill>
-                    <a:blip r:embed="rId28">
+                    <a:blip r:embed="rId34">
                       <a:extLst>
                         <a:ext uri="{28A0092B-C50C-407E-A947-70E740481C1C}">
                           <a14:useLocalDpi xmlns:a14="http://schemas.microsoft.com/office/drawing/2010/main" val="0"/>
@@ -2368,13 +3105,12 @@
           <w:sz w:val="27"/>
           <w:szCs w:val="27"/>
         </w:rPr>
-        <w:lastRenderedPageBreak/>
         <w:drawing>
           <wp:inline distT="0" distB="0" distL="0" distR="0">
             <wp:extent cx="4352925" cy="2096143"/>
             <wp:effectExtent l="0" t="0" r="0" b="0"/>
             <wp:docPr id="23" name="Picture 23" descr="1D Logistic Regression">
-              <a:hlinkClick xmlns:a="http://schemas.openxmlformats.org/drawingml/2006/main" r:id="rId29" tgtFrame="&quot;_blank&quot;"/>
+              <a:hlinkClick xmlns:a="http://schemas.openxmlformats.org/drawingml/2006/main" r:id="rId35" tgtFrame="&quot;_blank&quot;"/>
             </wp:docPr>
             <wp:cNvGraphicFramePr>
               <a:graphicFrameLocks xmlns:a="http://schemas.openxmlformats.org/drawingml/2006/main" noChangeAspect="1"/>
@@ -2384,14 +3120,14 @@
                 <pic:pic xmlns:pic="http://schemas.openxmlformats.org/drawingml/2006/picture">
                   <pic:nvPicPr>
                     <pic:cNvPr id="0" name="Picture 47" descr="1D Logistic Regression">
-                      <a:hlinkClick r:id="rId29" tgtFrame="&quot;_blank&quot;"/>
+                      <a:hlinkClick r:id="rId35" tgtFrame="&quot;_blank&quot;"/>
                     </pic:cNvPr>
                     <pic:cNvPicPr>
                       <a:picLocks noChangeAspect="1" noChangeArrowheads="1"/>
                     </pic:cNvPicPr>
                   </pic:nvPicPr>
                   <pic:blipFill>
-                    <a:blip r:embed="rId30" cstate="print">
+                    <a:blip r:embed="rId36" cstate="print">
                       <a:extLst>
                         <a:ext uri="{28A0092B-C50C-407E-A947-70E740481C1C}">
                           <a14:useLocalDpi xmlns:a14="http://schemas.microsoft.com/office/drawing/2010/main" val="0"/>
@@ -2656,6 +3392,7 @@
         </w:rPr>
       </w:pPr>
       <w:r>
+        <w:lastRenderedPageBreak/>
         <w:t>Multi-Variate Logistic Regression</w:t>
       </w:r>
     </w:p>
@@ -2714,7 +3451,7 @@
             <wp:extent cx="4610100" cy="2219986"/>
             <wp:effectExtent l="0" t="0" r="0" b="8890"/>
             <wp:docPr id="22" name="Picture 22" descr="2D Logistic Regression">
-              <a:hlinkClick xmlns:a="http://schemas.openxmlformats.org/drawingml/2006/main" r:id="rId31" tgtFrame="&quot;_blank&quot;"/>
+              <a:hlinkClick xmlns:a="http://schemas.openxmlformats.org/drawingml/2006/main" r:id="rId37" tgtFrame="&quot;_blank&quot;"/>
             </wp:docPr>
             <wp:cNvGraphicFramePr>
               <a:graphicFrameLocks xmlns:a="http://schemas.openxmlformats.org/drawingml/2006/main" noChangeAspect="1"/>
@@ -2724,14 +3461,14 @@
                 <pic:pic xmlns:pic="http://schemas.openxmlformats.org/drawingml/2006/picture">
                   <pic:nvPicPr>
                     <pic:cNvPr id="0" name="Picture 48" descr="2D Logistic Regression">
-                      <a:hlinkClick r:id="rId31" tgtFrame="&quot;_blank&quot;"/>
+                      <a:hlinkClick r:id="rId37" tgtFrame="&quot;_blank&quot;"/>
                     </pic:cNvPr>
                     <pic:cNvPicPr>
                       <a:picLocks noChangeAspect="1" noChangeArrowheads="1"/>
                     </pic:cNvPicPr>
                   </pic:nvPicPr>
                   <pic:blipFill>
-                    <a:blip r:embed="rId32">
+                    <a:blip r:embed="rId38">
                       <a:extLst>
                         <a:ext uri="{28A0092B-C50C-407E-A947-70E740481C1C}">
                           <a14:useLocalDpi xmlns:a14="http://schemas.microsoft.com/office/drawing/2010/main" val="0"/>
@@ -2776,7 +3513,6 @@
         <w:spacing w:line="276" w:lineRule="auto"/>
       </w:pPr>
       <w:r>
-        <w:lastRenderedPageBreak/>
         <w:t xml:space="preserve">Logistic regression determines the weights </w:t>
       </w:r>
       <w:r>
@@ -3143,6 +3879,7 @@
         <w:spacing w:line="276" w:lineRule="auto"/>
       </w:pPr>
       <w:r>
+        <w:lastRenderedPageBreak/>
         <w:t>Simple algorithm — easy to understand</w:t>
       </w:r>
     </w:p>
@@ -3272,7 +4009,6 @@
         <w:rPr>
           <w:noProof/>
         </w:rPr>
-        <w:lastRenderedPageBreak/>
         <w:drawing>
           <wp:inline distT="0" distB="0" distL="0" distR="0">
             <wp:extent cx="3114675" cy="1826877"/>
@@ -3291,7 +4027,7 @@
                     </pic:cNvPicPr>
                   </pic:nvPicPr>
                   <pic:blipFill>
-                    <a:blip r:embed="rId33" cstate="print">
+                    <a:blip r:embed="rId39" cstate="print">
                       <a:extLst>
                         <a:ext uri="{28A0092B-C50C-407E-A947-70E740481C1C}">
                           <a14:useLocalDpi xmlns:a14="http://schemas.microsoft.com/office/drawing/2010/main" val="0"/>
@@ -3370,11 +4106,11 @@
                     <pic:cNvPicPr/>
                   </pic:nvPicPr>
                   <pic:blipFill rotWithShape="1">
-                    <a:blip r:embed="rId34">
+                    <a:blip r:embed="rId40">
                       <a:extLst>
                         <a:ext uri="{BEBA8EAE-BF5A-486C-A8C5-ECC9F3942E4B}">
                           <a14:imgProps xmlns:a14="http://schemas.microsoft.com/office/drawing/2010/main">
-                            <a14:imgLayer r:embed="rId35">
+                            <a14:imgLayer r:embed="rId41">
                               <a14:imgEffect>
                                 <a14:sharpenSoften amount="50000"/>
                               </a14:imgEffect>
@@ -3415,7 +4151,11 @@
         <w:spacing w:line="276" w:lineRule="auto"/>
       </w:pPr>
       <w:r>
-        <w:t>Neighbors for a new piece of data in the dataset are the k closest instances, as defined by our distance measure. To locate the neighbors for a new piece of data within a dataset we must first calculate the distance between each record in the dataset to the new piece of data. We can do this using our distance function prepared above. Once distances are calculated, we must sort all of the records in the training dataset by their distance to the new data. We can then select the top k to return as the most similar neighbors. We can do this by keeping track of the distance for each record in the dataset as a tuple, sort the list of tuples by the distance (in descending order) and then retrieve the neighbors.</w:t>
+        <w:t xml:space="preserve">Neighbors for a new piece of data in the dataset are the k closest instances, as defined by our distance measure. To locate the neighbors for a new piece of data within a dataset we must first calculate the </w:t>
+      </w:r>
+      <w:r>
+        <w:lastRenderedPageBreak/>
+        <w:t>distance between each record in the dataset to the new piece of data. We can do this using our distance function prepared above. Once distances are calculated, we must sort all of the records in the training dataset by their distance to the new data. We can then select the top k to return as the most similar neighbors. We can do this by keeping track of the distance for each record in the dataset as a tuple, sort the list of tuples by the distance (in descending order) and then retrieve the neighbors.</w:t>
       </w:r>
     </w:p>
     <w:p>
@@ -3445,7 +4185,7 @@
                     </pic:cNvPicPr>
                   </pic:nvPicPr>
                   <pic:blipFill>
-                    <a:blip r:embed="rId36" cstate="print">
+                    <a:blip r:embed="rId42" cstate="print">
                       <a:extLst>
                         <a:ext uri="{28A0092B-C50C-407E-A947-70E740481C1C}">
                           <a14:useLocalDpi xmlns:a14="http://schemas.microsoft.com/office/drawing/2010/main" val="0"/>
@@ -3486,7 +4226,6 @@
         <w:rPr>
           <w:noProof/>
         </w:rPr>
-        <w:lastRenderedPageBreak/>
         <w:drawing>
           <wp:inline distT="0" distB="0" distL="0" distR="0" wp14:anchorId="1D08D143" wp14:editId="659E3940">
             <wp:extent cx="3676650" cy="1400175"/>
@@ -3503,11 +4242,11 @@
                     <pic:cNvPicPr/>
                   </pic:nvPicPr>
                   <pic:blipFill>
-                    <a:blip r:embed="rId37">
+                    <a:blip r:embed="rId43">
                       <a:extLst>
                         <a:ext uri="{BEBA8EAE-BF5A-486C-A8C5-ECC9F3942E4B}">
                           <a14:imgProps xmlns:a14="http://schemas.microsoft.com/office/drawing/2010/main">
-                            <a14:imgLayer r:embed="rId38">
+                            <a14:imgLayer r:embed="rId44">
                               <a14:imgEffect>
                                 <a14:sharpenSoften amount="50000"/>
                               </a14:imgEffect>
@@ -3563,7 +4302,7 @@
                     </pic:cNvPicPr>
                   </pic:nvPicPr>
                   <pic:blipFill>
-                    <a:blip r:embed="rId39" cstate="print">
+                    <a:blip r:embed="rId45" cstate="print">
                       <a:extLst>
                         <a:ext uri="{28A0092B-C50C-407E-A947-70E740481C1C}">
                           <a14:useLocalDpi xmlns:a14="http://schemas.microsoft.com/office/drawing/2010/main" val="0"/>
@@ -3612,6 +4351,7 @@
         <w:rPr>
           <w:noProof/>
         </w:rPr>
+        <w:lastRenderedPageBreak/>
         <w:drawing>
           <wp:inline distT="0" distB="0" distL="0" distR="0" wp14:anchorId="3CC4FBAF" wp14:editId="3D55F30F">
             <wp:extent cx="4505325" cy="781050"/>
@@ -3628,11 +4368,11 @@
                     <pic:cNvPicPr/>
                   </pic:nvPicPr>
                   <pic:blipFill>
-                    <a:blip r:embed="rId40">
+                    <a:blip r:embed="rId46">
                       <a:extLst>
                         <a:ext uri="{BEBA8EAE-BF5A-486C-A8C5-ECC9F3942E4B}">
                           <a14:imgProps xmlns:a14="http://schemas.microsoft.com/office/drawing/2010/main">
-                            <a14:imgLayer r:embed="rId41">
+                            <a14:imgLayer r:embed="rId47">
                               <a14:imgEffect>
                                 <a14:sharpenSoften amount="50000"/>
                               </a14:imgEffect>
@@ -3699,7 +4439,6 @@
         <w:rPr>
           <w:shd w:val="clear" w:color="auto" w:fill="FFFFFF"/>
         </w:rPr>
-        <w:lastRenderedPageBreak/>
         <w:t xml:space="preserve">Support Vector Machine (SVM) is a supervised machine-learning algorithm capable of performing classification, regression and even outlier detection. </w:t>
       </w:r>
     </w:p>
@@ -3741,7 +4480,7 @@
                     </pic:cNvPicPr>
                   </pic:nvPicPr>
                   <pic:blipFill>
-                    <a:blip r:embed="rId42">
+                    <a:blip r:embed="rId48">
                       <a:extLst>
                         <a:ext uri="{28A0092B-C50C-407E-A947-70E740481C1C}">
                           <a14:useLocalDpi xmlns:a14="http://schemas.microsoft.com/office/drawing/2010/main" val="0"/>
@@ -3810,6 +4549,7 @@
         <w:pStyle w:val="Heading2"/>
       </w:pPr>
       <w:r>
+        <w:lastRenderedPageBreak/>
         <w:t>Margin</w:t>
       </w:r>
     </w:p>
@@ -3852,7 +4592,6 @@
         <w:rPr>
           <w:noProof/>
         </w:rPr>
-        <w:lastRenderedPageBreak/>
         <w:drawing>
           <wp:inline distT="0" distB="0" distL="0" distR="0" wp14:anchorId="61C9F0DD" wp14:editId="1B2A2D12">
             <wp:extent cx="3990975" cy="2366293"/>
@@ -3871,7 +4610,7 @@
                     </pic:cNvPicPr>
                   </pic:nvPicPr>
                   <pic:blipFill>
-                    <a:blip r:embed="rId43">
+                    <a:blip r:embed="rId49">
                       <a:extLst>
                         <a:ext uri="{28A0092B-C50C-407E-A947-70E740481C1C}">
                           <a14:useLocalDpi xmlns:a14="http://schemas.microsoft.com/office/drawing/2010/main" val="0"/>
@@ -3965,6 +4704,7 @@
           <w:sz w:val="30"/>
           <w:szCs w:val="30"/>
         </w:rPr>
+        <w:lastRenderedPageBreak/>
         <w:drawing>
           <wp:inline distT="0" distB="0" distL="0" distR="0">
             <wp:extent cx="5553075" cy="2324100"/>
@@ -3983,7 +4723,7 @@
                     </pic:cNvPicPr>
                   </pic:nvPicPr>
                   <pic:blipFill>
-                    <a:blip r:embed="rId44">
+                    <a:blip r:embed="rId50">
                       <a:extLst>
                         <a:ext uri="{28A0092B-C50C-407E-A947-70E740481C1C}">
                           <a14:useLocalDpi xmlns:a14="http://schemas.microsoft.com/office/drawing/2010/main" val="0"/>
@@ -4033,7 +4773,6 @@
         <w:spacing w:line="276" w:lineRule="auto"/>
       </w:pPr>
       <w:r>
-        <w:lastRenderedPageBreak/>
         <w:t>Other algorithms will learn the most evident, most representative characteristics of apples and lemons, like apples are green and rounded while lemons are yellow and have elliptic form.</w:t>
       </w:r>
     </w:p>
@@ -4080,7 +4819,7 @@
                     </pic:cNvPicPr>
                   </pic:nvPicPr>
                   <pic:blipFill>
-                    <a:blip r:embed="rId45" cstate="print">
+                    <a:blip r:embed="rId51" cstate="print">
                       <a:extLst>
                         <a:ext uri="{28A0092B-C50C-407E-A947-70E740481C1C}">
                           <a14:useLocalDpi xmlns:a14="http://schemas.microsoft.com/office/drawing/2010/main" val="0"/>
@@ -4137,6 +4876,7 @@
         <w:rPr>
           <w:noProof/>
         </w:rPr>
+        <w:lastRenderedPageBreak/>
         <w:drawing>
           <wp:inline distT="0" distB="0" distL="0" distR="0">
             <wp:extent cx="2752725" cy="2240999"/>
@@ -4155,7 +4895,7 @@
                     </pic:cNvPicPr>
                   </pic:nvPicPr>
                   <pic:blipFill>
-                    <a:blip r:embed="rId46" cstate="print">
+                    <a:blip r:embed="rId52" cstate="print">
                       <a:extLst>
                         <a:ext uri="{28A0092B-C50C-407E-A947-70E740481C1C}">
                           <a14:useLocalDpi xmlns:a14="http://schemas.microsoft.com/office/drawing/2010/main" val="0"/>
@@ -4192,7 +4932,6 @@
         <w:spacing w:line="276" w:lineRule="auto"/>
       </w:pPr>
       <w:r>
-        <w:lastRenderedPageBreak/>
         <w:t>Intuitively the best line is the line that is far away from both apple and lemon examples (has the largest margin). To have optimal solution, we have to maximize the margin in both ways (if we have multiple classes, then we have to maximize it considering each of the classes).</w:t>
       </w:r>
     </w:p>
@@ -4223,7 +4962,7 @@
                     </pic:cNvPicPr>
                   </pic:nvPicPr>
                   <pic:blipFill>
-                    <a:blip r:embed="rId47" cstate="print">
+                    <a:blip r:embed="rId53" cstate="print">
                       <a:extLst>
                         <a:ext uri="{28A0092B-C50C-407E-A947-70E740481C1C}">
                           <a14:useLocalDpi xmlns:a14="http://schemas.microsoft.com/office/drawing/2010/main" val="0"/>
@@ -4297,7 +5036,7 @@
                     </pic:cNvPicPr>
                   </pic:nvPicPr>
                   <pic:blipFill>
-                    <a:blip r:embed="rId48" cstate="print">
+                    <a:blip r:embed="rId54" cstate="print">
                       <a:extLst>
                         <a:ext uri="{28A0092B-C50C-407E-A947-70E740481C1C}">
                           <a14:useLocalDpi xmlns:a14="http://schemas.microsoft.com/office/drawing/2010/main" val="0"/>
@@ -4334,6 +5073,7 @@
         <w:spacing w:line="276" w:lineRule="auto"/>
       </w:pPr>
       <w:r>
+        <w:lastRenderedPageBreak/>
         <w:t>Because we want to maximize the margins taking in consideration all the classes, instead of using one margin for each class, we use a “global” margin, which takes in consideration all the classes. This margin would look like the purple line in the following picture:</w:t>
       </w:r>
     </w:p>
@@ -4364,7 +5104,7 @@
                     </pic:cNvPicPr>
                   </pic:nvPicPr>
                   <pic:blipFill>
-                    <a:blip r:embed="rId49" cstate="print">
+                    <a:blip r:embed="rId55" cstate="print">
                       <a:extLst>
                         <a:ext uri="{28A0092B-C50C-407E-A947-70E740481C1C}">
                           <a14:useLocalDpi xmlns:a14="http://schemas.microsoft.com/office/drawing/2010/main" val="0"/>
@@ -4401,7 +5141,6 @@
         <w:spacing w:line="276" w:lineRule="auto"/>
       </w:pPr>
       <w:r>
-        <w:lastRenderedPageBreak/>
         <w:t>This margin is orthogonal to the boundary and equidistant to the support vectors.</w:t>
       </w:r>
     </w:p>
@@ -4505,6 +5244,7 @@
         <w:pStyle w:val="Heading2"/>
       </w:pPr>
       <w:r>
+        <w:lastRenderedPageBreak/>
         <w:t>SVM for Non-Linear Data Sets</w:t>
       </w:r>
     </w:p>
@@ -4534,7 +5274,7 @@
                     </pic:cNvPicPr>
                   </pic:nvPicPr>
                   <pic:blipFill>
-                    <a:blip r:embed="rId50" cstate="print">
+                    <a:blip r:embed="rId56" cstate="print">
                       <a:extLst>
                         <a:ext uri="{28A0092B-C50C-407E-A947-70E740481C1C}">
                           <a14:useLocalDpi xmlns:a14="http://schemas.microsoft.com/office/drawing/2010/main" val="0"/>
@@ -4571,7 +5311,6 @@
         <w:spacing w:line="276" w:lineRule="auto"/>
       </w:pPr>
       <w:r>
-        <w:lastRenderedPageBreak/>
         <w:t>In above case we cannot find a straight line to separate apples from lemons. So how can we solve this problem. We will use the Kernel Trick. The basic idea is that when a data set is inseparable in the current dimensions, add another dimension, maybe that way the data will be separable.</w:t>
       </w:r>
     </w:p>
@@ -4630,7 +5369,7 @@
                     </pic:cNvPicPr>
                   </pic:nvPicPr>
                   <pic:blipFill>
-                    <a:blip r:embed="rId51" cstate="print">
+                    <a:blip r:embed="rId57" cstate="print">
                       <a:extLst>
                         <a:ext uri="{28A0092B-C50C-407E-A947-70E740481C1C}">
                           <a14:useLocalDpi xmlns:a14="http://schemas.microsoft.com/office/drawing/2010/main" val="0"/>
@@ -4683,6 +5422,7 @@
         <w:spacing w:line="276" w:lineRule="auto"/>
       </w:pPr>
       <w:r>
+        <w:lastRenderedPageBreak/>
         <w:t>In real life applications we won’t have a simple straight line, but we will have lots of curves and high dimensions. In some cases we won’t have two hyperplanes which separates the data with no points between them, so we need some trade-offs, tolerance for outliers. Fortunately the SVM algorithm has a so-called regularization parameter to configure the trade-off and to tolerate outliers.</w:t>
       </w:r>
     </w:p>
@@ -4707,7 +5447,6 @@
         <w:pStyle w:val="Heading3"/>
       </w:pPr>
       <w:r>
-        <w:lastRenderedPageBreak/>
         <w:t>Regularization</w:t>
       </w:r>
     </w:p>
@@ -4745,7 +5484,7 @@
                     </pic:cNvPicPr>
                   </pic:nvPicPr>
                   <pic:blipFill>
-                    <a:blip r:embed="rId52" cstate="print">
+                    <a:blip r:embed="rId58" cstate="print">
                       <a:extLst>
                         <a:ext uri="{28A0092B-C50C-407E-A947-70E740481C1C}">
                           <a14:useLocalDpi xmlns:a14="http://schemas.microsoft.com/office/drawing/2010/main" val="0"/>
@@ -4790,6 +5529,7 @@
         <w:pStyle w:val="Heading3"/>
       </w:pPr>
       <w:r>
+        <w:lastRenderedPageBreak/>
         <w:t>Gamma</w:t>
       </w:r>
     </w:p>
@@ -4828,7 +5568,7 @@
                     </pic:cNvPicPr>
                   </pic:nvPicPr>
                   <pic:blipFill>
-                    <a:blip r:embed="rId53" cstate="print">
+                    <a:blip r:embed="rId59" cstate="print">
                       <a:extLst>
                         <a:ext uri="{28A0092B-C50C-407E-A947-70E740481C1C}">
                           <a14:useLocalDpi xmlns:a14="http://schemas.microsoft.com/office/drawing/2010/main" val="0"/>
@@ -4865,7 +5605,6 @@
         <w:spacing w:line="276" w:lineRule="auto"/>
       </w:pPr>
       <w:r>
-        <w:lastRenderedPageBreak/>
         <w:t>As you can see, decreasing the Gamma will result that finding the correct hyperplane will consider points at greater distances so more and more points will be used (green lines indicates which points were considered when finding the optimal hyperplane).</w:t>
       </w:r>
     </w:p>
@@ -5049,6 +5788,7 @@
         <w:spacing w:line="276" w:lineRule="auto"/>
       </w:pPr>
       <w:r>
+        <w:lastRenderedPageBreak/>
         <w:t>Aspect-based recognition</w:t>
       </w:r>
     </w:p>
@@ -5118,7 +5858,6 @@
         <w:rPr>
           <w:noProof/>
         </w:rPr>
-        <w:lastRenderedPageBreak/>
         <w:drawing>
           <wp:inline distT="0" distB="0" distL="0" distR="0" wp14:anchorId="6E0BDB1F" wp14:editId="57E22DDF">
             <wp:extent cx="3024788" cy="1371600"/>
@@ -5137,11 +5876,11 @@
                     </pic:cNvPicPr>
                   </pic:nvPicPr>
                   <pic:blipFill>
-                    <a:blip r:embed="rId54">
+                    <a:blip r:embed="rId60">
                       <a:extLst>
                         <a:ext uri="{BEBA8EAE-BF5A-486C-A8C5-ECC9F3942E4B}">
                           <a14:imgProps xmlns:a14="http://schemas.microsoft.com/office/drawing/2010/main">
-                            <a14:imgLayer r:embed="rId55">
+                            <a14:imgLayer r:embed="rId61">
                               <a14:imgEffect>
                                 <a14:sharpenSoften amount="50000"/>
                               </a14:imgEffect>
@@ -5310,7 +6049,7 @@
                     <pic:cNvPicPr/>
                   </pic:nvPicPr>
                   <pic:blipFill>
-                    <a:blip r:embed="rId56"/>
+                    <a:blip r:embed="rId62"/>
                     <a:stretch>
                       <a:fillRect/>
                     </a:stretch>
@@ -5356,6 +6095,7 @@
         <w:rPr>
           <w:noProof/>
         </w:rPr>
+        <w:lastRenderedPageBreak/>
         <w:drawing>
           <wp:inline distT="0" distB="0" distL="0" distR="0" wp14:anchorId="70928CFF" wp14:editId="7BB7DDB1">
             <wp:extent cx="1838325" cy="901021"/>
@@ -5372,7 +6112,7 @@
                     <pic:cNvPicPr/>
                   </pic:nvPicPr>
                   <pic:blipFill>
-                    <a:blip r:embed="rId57"/>
+                    <a:blip r:embed="rId63"/>
                     <a:stretch>
                       <a:fillRect/>
                     </a:stretch>
@@ -5584,7 +6324,6 @@
         <w:spacing w:line="276" w:lineRule="auto"/>
       </w:pPr>
       <w:r>
-        <w:lastRenderedPageBreak/>
         <w:t>P(Pink) = 0.25 and</w:t>
       </w:r>
     </w:p>
@@ -5634,11 +6373,11 @@
                     <pic:cNvPicPr/>
                   </pic:nvPicPr>
                   <pic:blipFill>
-                    <a:blip r:embed="rId58">
+                    <a:blip r:embed="rId64">
                       <a:extLst>
                         <a:ext uri="{BEBA8EAE-BF5A-486C-A8C5-ECC9F3942E4B}">
                           <a14:imgProps xmlns:a14="http://schemas.microsoft.com/office/drawing/2010/main">
-                            <a14:imgLayer r:embed="rId59">
+                            <a14:imgLayer r:embed="rId65">
                               <a14:imgEffect>
                                 <a14:sharpenSoften amount="50000"/>
                               </a14:imgEffect>
@@ -5717,6 +6456,7 @@
         <w:rPr>
           <w:noProof/>
         </w:rPr>
+        <w:lastRenderedPageBreak/>
         <w:drawing>
           <wp:inline distT="0" distB="0" distL="0" distR="0">
             <wp:extent cx="5943600" cy="2171700"/>
@@ -5735,11 +6475,11 @@
                     </pic:cNvPicPr>
                   </pic:nvPicPr>
                   <pic:blipFill>
-                    <a:blip r:embed="rId60">
+                    <a:blip r:embed="rId66">
                       <a:extLst>
                         <a:ext uri="{BEBA8EAE-BF5A-486C-A8C5-ECC9F3942E4B}">
                           <a14:imgProps xmlns:a14="http://schemas.microsoft.com/office/drawing/2010/main">
-                            <a14:imgLayer r:embed="rId61">
+                            <a14:imgLayer r:embed="rId67">
                               <a14:imgEffect>
                                 <a14:sharpenSoften amount="25000"/>
                               </a14:imgEffect>
@@ -5850,60 +6590,60 @@
         <w:pStyle w:val="Heading2"/>
       </w:pPr>
       <w:r>
+        <w:t>Zero Probability Problem</w:t>
+      </w:r>
+    </w:p>
+    <w:p>
+      <w:pPr>
+        <w:spacing w:line="276" w:lineRule="auto"/>
+        <w:rPr>
+          <w:rFonts w:ascii="Times New Roman" w:hAnsi="Times New Roman" w:cs="Times New Roman"/>
+        </w:rPr>
+      </w:pPr>
+      <w:r>
+        <w:t>Suppose there is no tuple for a risky loan in the dataset, in this scenario, the posterior probability will be zero, and the model is unable to make a prediction. This problem is known as Zero Probability because the occurrence of the particular class is zero.</w:t>
+      </w:r>
+    </w:p>
+    <w:p>
+      <w:pPr>
+        <w:spacing w:line="276" w:lineRule="auto"/>
+      </w:pPr>
+      <w:r>
+        <w:t>The solution for such an issue is the Laplacian correction or Laplace Transformation. Laplacian correction is one of the smoothing techniques. Here, you can assume that the dataset is large enough that adding one row of each class will not make a difference in the estimated probability. This will overcome the issue of probability values to zero.</w:t>
+      </w:r>
+    </w:p>
+    <w:p>
+      <w:pPr>
+        <w:spacing w:line="276" w:lineRule="auto"/>
+      </w:pPr>
+      <w:r>
+        <w:t>For Example: Suppose that for the class loan risky, there are 1000 training tuples in the database. In this database, income column has 0 tuples for low income, 990 tuples for medium income, and 10 tuples for high income. The probabilities of these events, without the Laplacian correction, are 0, 0.990 (from 990/1000), and 0.010 (from 10/1000)</w:t>
+      </w:r>
+    </w:p>
+    <w:p>
+      <w:pPr>
+        <w:spacing w:line="276" w:lineRule="auto"/>
+      </w:pPr>
+      <w:r>
+        <w:t xml:space="preserve">Now, apply Laplacian correction on the given dataset. </w:t>
+      </w:r>
+      <w:r>
+        <w:t>Let us</w:t>
+      </w:r>
+      <w:r>
+        <w:t xml:space="preserve"> add 1 more tuple for each income-value pair. The probabilities of these events:</w:t>
+      </w:r>
+    </w:p>
+    <w:p>
+      <w:pPr>
+        <w:spacing w:line="276" w:lineRule="auto"/>
+        <w:jc w:val="center"/>
+      </w:pPr>
+      <w:r>
+        <w:rPr>
+          <w:noProof/>
+        </w:rPr>
         <w:lastRenderedPageBreak/>
-        <w:t>Zero Probability Problem</w:t>
-      </w:r>
-    </w:p>
-    <w:p>
-      <w:pPr>
-        <w:spacing w:line="276" w:lineRule="auto"/>
-        <w:rPr>
-          <w:rFonts w:ascii="Times New Roman" w:hAnsi="Times New Roman" w:cs="Times New Roman"/>
-        </w:rPr>
-      </w:pPr>
-      <w:r>
-        <w:t>Suppose there is no tuple for a risky loan in the dataset, in this scenario, the posterior probability will be zero, and the model is unable to make a prediction. This problem is known as Zero Probability because the occurrence of the particular class is zero.</w:t>
-      </w:r>
-    </w:p>
-    <w:p>
-      <w:pPr>
-        <w:spacing w:line="276" w:lineRule="auto"/>
-      </w:pPr>
-      <w:r>
-        <w:t>The solution for such an issue is the Laplacian correction or Laplace Transformation. Laplacian correction is one of the smoothing techniques. Here, you can assume that the dataset is large enough that adding one row of each class will not make a difference in the estimated probability. This will overcome the issue of probability values to zero.</w:t>
-      </w:r>
-    </w:p>
-    <w:p>
-      <w:pPr>
-        <w:spacing w:line="276" w:lineRule="auto"/>
-      </w:pPr>
-      <w:r>
-        <w:t>For Example: Suppose that for the class loan risky, there are 1000 training tuples in the database. In this database, income column has 0 tuples for low income, 990 tuples for medium income, and 10 tuples for high income. The probabilities of these events, without the Laplacian correction, are 0, 0.990 (from 990/1000), and 0.010 (from 10/1000)</w:t>
-      </w:r>
-    </w:p>
-    <w:p>
-      <w:pPr>
-        <w:spacing w:line="276" w:lineRule="auto"/>
-      </w:pPr>
-      <w:r>
-        <w:t xml:space="preserve">Now, apply Laplacian correction on the given dataset. </w:t>
-      </w:r>
-      <w:r>
-        <w:t>Let us</w:t>
-      </w:r>
-      <w:r>
-        <w:t xml:space="preserve"> add 1 more tuple for each income-value pair. The probabilities of these events:</w:t>
-      </w:r>
-    </w:p>
-    <w:p>
-      <w:pPr>
-        <w:spacing w:line="276" w:lineRule="auto"/>
-        <w:jc w:val="center"/>
-      </w:pPr>
-      <w:r>
-        <w:rPr>
-          <w:noProof/>
-        </w:rPr>
         <w:drawing>
           <wp:inline distT="0" distB="0" distL="0" distR="0" wp14:anchorId="4530E77F" wp14:editId="7B7C1F7F">
             <wp:extent cx="2886075" cy="473724"/>
@@ -5920,7 +6660,7 @@
                     <pic:cNvPicPr/>
                   </pic:nvPicPr>
                   <pic:blipFill>
-                    <a:blip r:embed="rId62"/>
+                    <a:blip r:embed="rId68"/>
                     <a:stretch>
                       <a:fillRect/>
                     </a:stretch>
@@ -6122,7 +6862,6 @@
         <w:spacing w:line="276" w:lineRule="auto"/>
       </w:pPr>
       <w:r>
-        <w:lastRenderedPageBreak/>
         <w:t>The goal of using a Decision Tree is to create a training model that can use to predict the class or value of the target variable by learning simple decision rules inferred from prior data(training data).</w:t>
       </w:r>
     </w:p>
@@ -6275,6 +7014,7 @@
         <w:rPr>
           <w:noProof/>
         </w:rPr>
+        <w:lastRenderedPageBreak/>
         <w:drawing>
           <wp:inline distT="0" distB="0" distL="0" distR="0">
             <wp:extent cx="5895975" cy="2933700"/>
@@ -6293,11 +7033,11 @@
                     </pic:cNvPicPr>
                   </pic:nvPicPr>
                   <pic:blipFill>
-                    <a:blip r:embed="rId63">
+                    <a:blip r:embed="rId69">
                       <a:extLst>
                         <a:ext uri="{BEBA8EAE-BF5A-486C-A8C5-ECC9F3942E4B}">
                           <a14:imgProps xmlns:a14="http://schemas.microsoft.com/office/drawing/2010/main">
-                            <a14:imgLayer r:embed="rId64">
+                            <a14:imgLayer r:embed="rId70">
                               <a14:imgEffect>
                                 <a14:sharpenSoften amount="25000"/>
                               </a14:imgEffect>
@@ -6410,7 +7150,6 @@
         <w:spacing w:line="276" w:lineRule="auto"/>
       </w:pPr>
       <w:r>
-        <w:lastRenderedPageBreak/>
         <w:t>Order to placing attributes as root or internal node of the tree is done by using some statistical approach.</w:t>
       </w:r>
     </w:p>
@@ -6469,6 +7208,7 @@
         <w:spacing w:line="276" w:lineRule="auto"/>
       </w:pPr>
       <w:r>
+        <w:lastRenderedPageBreak/>
         <w:t>Information gain,</w:t>
       </w:r>
     </w:p>
@@ -6601,7 +7341,7 @@
                     </pic:cNvPicPr>
                   </pic:nvPicPr>
                   <pic:blipFill>
-                    <a:blip r:embed="rId65">
+                    <a:blip r:embed="rId71">
                       <a:extLst>
                         <a:ext uri="{28A0092B-C50C-407E-A947-70E740481C1C}">
                           <a14:useLocalDpi xmlns:a14="http://schemas.microsoft.com/office/drawing/2010/main" val="0"/>
@@ -6652,27 +7392,27 @@
         <w:rPr>
           <w:b/>
         </w:rPr>
+        <w:t>ID3 follows the rule — A branch with an entropy of zero is a leaf node and A brach with entropy more than zero needs further splitting.</w:t>
+      </w:r>
+    </w:p>
+    <w:p>
+      <w:pPr>
+        <w:spacing w:line="276" w:lineRule="auto"/>
+      </w:pPr>
+      <w:r>
+        <w:t>Mathematically Entropy for 1 attribute is represented as:</w:t>
+      </w:r>
+    </w:p>
+    <w:p>
+      <w:pPr>
+        <w:spacing w:line="276" w:lineRule="auto"/>
+        <w:jc w:val="center"/>
+      </w:pPr>
+      <w:r>
+        <w:rPr>
+          <w:noProof/>
+        </w:rPr>
         <w:lastRenderedPageBreak/>
-        <w:t>ID3 follows the rule — A branch with an entropy of zero is a leaf node and A brach with entropy more than zero needs further splitting.</w:t>
-      </w:r>
-    </w:p>
-    <w:p>
-      <w:pPr>
-        <w:spacing w:line="276" w:lineRule="auto"/>
-      </w:pPr>
-      <w:r>
-        <w:t>Mathematically Entropy for 1 attribute is represented as:</w:t>
-      </w:r>
-    </w:p>
-    <w:p>
-      <w:pPr>
-        <w:spacing w:line="276" w:lineRule="auto"/>
-        <w:jc w:val="center"/>
-      </w:pPr>
-      <w:r>
-        <w:rPr>
-          <w:noProof/>
-        </w:rPr>
         <w:drawing>
           <wp:inline distT="0" distB="0" distL="0" distR="0">
             <wp:extent cx="3819525" cy="2333625"/>
@@ -6691,7 +7431,7 @@
                     </pic:cNvPicPr>
                   </pic:nvPicPr>
                   <pic:blipFill>
-                    <a:blip r:embed="rId66">
+                    <a:blip r:embed="rId72">
                       <a:extLst>
                         <a:ext uri="{28A0092B-C50C-407E-A947-70E740481C1C}">
                           <a14:useLocalDpi xmlns:a14="http://schemas.microsoft.com/office/drawing/2010/main" val="0"/>
@@ -6766,7 +7506,7 @@
                     </pic:cNvPicPr>
                   </pic:nvPicPr>
                   <pic:blipFill>
-                    <a:blip r:embed="rId67">
+                    <a:blip r:embed="rId73">
                       <a:extLst>
                         <a:ext uri="{28A0092B-C50C-407E-A947-70E740481C1C}">
                           <a14:useLocalDpi xmlns:a14="http://schemas.microsoft.com/office/drawing/2010/main" val="0"/>
@@ -6811,31 +7551,31 @@
         <w:pStyle w:val="Heading3"/>
       </w:pPr>
       <w:r>
+        <w:t>Information Gain</w:t>
+      </w:r>
+    </w:p>
+    <w:p>
+      <w:pPr>
+        <w:spacing w:line="276" w:lineRule="auto"/>
+      </w:pPr>
+      <w:r>
+        <w:t>Information gain or IG is a statistical property that measures how well a given attribute separates the training examples according to their target classification. Constructing a decision tree is all about finding an attribute that returns the highest information gain and the smallest entropy.</w:t>
+      </w:r>
+    </w:p>
+    <w:p>
+      <w:pPr>
+        <w:spacing w:line="276" w:lineRule="auto"/>
+      </w:pPr>
+      <w:r>
+        <w:t>Information gain is a decrease in entropy. It computes the difference between entropy before split and average entropy after split of the dataset based on given attribute values. ID3 (Iterative Dichotomiser) decision tree algorithm uses information gain.</w:t>
+      </w:r>
+    </w:p>
+    <w:p>
+      <w:pPr>
+        <w:spacing w:line="276" w:lineRule="auto"/>
+      </w:pPr>
+      <w:r>
         <w:lastRenderedPageBreak/>
-        <w:t>Information Gain</w:t>
-      </w:r>
-    </w:p>
-    <w:p>
-      <w:pPr>
-        <w:spacing w:line="276" w:lineRule="auto"/>
-      </w:pPr>
-      <w:r>
-        <w:t>Information gain or IG is a statistical property that measures how well a given attribute separates the training examples according to their target classification. Constructing a decision tree is all about finding an attribute that returns the highest information gain and the smallest entropy.</w:t>
-      </w:r>
-    </w:p>
-    <w:p>
-      <w:pPr>
-        <w:spacing w:line="276" w:lineRule="auto"/>
-      </w:pPr>
-      <w:r>
-        <w:t>Information gain is a decrease in entropy. It computes the difference between entropy before split and average entropy after split of the dataset based on given attribute values. ID3 (Iterative Dichotomiser) decision tree algorithm uses information gain.</w:t>
-      </w:r>
-    </w:p>
-    <w:p>
-      <w:pPr>
-        <w:spacing w:line="276" w:lineRule="auto"/>
-      </w:pPr>
-      <w:r>
         <w:t>Mathematically, IG is represented as:</w:t>
       </w:r>
     </w:p>
@@ -6866,7 +7606,7 @@
                     </pic:cNvPicPr>
                   </pic:nvPicPr>
                   <pic:blipFill>
-                    <a:blip r:embed="rId68">
+                    <a:blip r:embed="rId74">
                       <a:extLst>
                         <a:ext uri="{28A0092B-C50C-407E-A947-70E740481C1C}">
                           <a14:useLocalDpi xmlns:a14="http://schemas.microsoft.com/office/drawing/2010/main" val="0"/>
@@ -6938,7 +7678,7 @@
                     </pic:cNvPicPr>
                   </pic:nvPicPr>
                   <pic:blipFill>
-                    <a:blip r:embed="rId69">
+                    <a:blip r:embed="rId75">
                       <a:extLst>
                         <a:ext uri="{28A0092B-C50C-407E-A947-70E740481C1C}">
                           <a14:useLocalDpi xmlns:a14="http://schemas.microsoft.com/office/drawing/2010/main" val="0"/>
@@ -7027,7 +7767,7 @@
                     </pic:cNvPicPr>
                   </pic:nvPicPr>
                   <pic:blipFill>
-                    <a:blip r:embed="rId70">
+                    <a:blip r:embed="rId76">
                       <a:extLst>
                         <a:ext uri="{28A0092B-C50C-407E-A947-70E740481C1C}">
                           <a14:useLocalDpi xmlns:a14="http://schemas.microsoft.com/office/drawing/2010/main" val="0"/>
@@ -7128,31 +7868,31 @@
         <w:pStyle w:val="Heading3"/>
       </w:pPr>
       <w:r>
+        <w:t>Gain ratio</w:t>
+      </w:r>
+    </w:p>
+    <w:p>
+      <w:pPr>
+        <w:spacing w:line="276" w:lineRule="auto"/>
+      </w:pPr>
+      <w:r>
+        <w:t>Information gain is biased towards choosing attributes with a large number of values as root nodes. It means it prefers the attribute with a large number of distinct values.</w:t>
+      </w:r>
+    </w:p>
+    <w:p>
+      <w:pPr>
+        <w:spacing w:line="276" w:lineRule="auto"/>
+      </w:pPr>
+      <w:r>
+        <w:t>C4.5, an improvement of ID3, uses Gain ratio which is a modification of Information gain that reduces its bias and is usually the best option. Gain ratio overcomes the problem with information gain by taking into account the number of branches that would result before making the split. It corrects information gain by taking the intrinsic information of a split into account.</w:t>
+      </w:r>
+    </w:p>
+    <w:p>
+      <w:pPr>
+        <w:spacing w:line="276" w:lineRule="auto"/>
+      </w:pPr>
+      <w:r>
         <w:lastRenderedPageBreak/>
-        <w:t>Gain ratio</w:t>
-      </w:r>
-    </w:p>
-    <w:p>
-      <w:pPr>
-        <w:spacing w:line="276" w:lineRule="auto"/>
-      </w:pPr>
-      <w:r>
-        <w:t>Information gain is biased towards choosing attributes with a large number of values as root nodes. It means it prefers the attribute with a large number of distinct values.</w:t>
-      </w:r>
-    </w:p>
-    <w:p>
-      <w:pPr>
-        <w:spacing w:line="276" w:lineRule="auto"/>
-      </w:pPr>
-      <w:r>
-        <w:t>C4.5, an improvement of ID3, uses Gain ratio which is a modification of Information gain that reduces its bias and is usually the best option. Gain ratio overcomes the problem with information gain by taking into account the number of branches that would result before making the split. It corrects information gain by taking the intrinsic information of a split into account.</w:t>
-      </w:r>
-    </w:p>
-    <w:p>
-      <w:pPr>
-        <w:spacing w:line="276" w:lineRule="auto"/>
-      </w:pPr>
-      <w:r>
         <w:t>Let us consider if we have a dataset that has users and their movie genre preferences based on variables like gender, group of age, rating, blah, blah. With the help of information gain, you split at ‘Gender’ (assuming it has the highest information gain) and now the variables ‘Group of Age’ and ‘Rating’ could be equally important and with the help of gain ratio, it will penalize a variable with more distinct values which will help us decide the split at the next level.</w:t>
       </w:r>
     </w:p>
@@ -7183,7 +7923,7 @@
                     </pic:cNvPicPr>
                   </pic:nvPicPr>
                   <pic:blipFill>
-                    <a:blip r:embed="rId71">
+                    <a:blip r:embed="rId77">
                       <a:extLst>
                         <a:ext uri="{28A0092B-C50C-407E-A947-70E740481C1C}">
                           <a14:useLocalDpi xmlns:a14="http://schemas.microsoft.com/office/drawing/2010/main" val="0"/>
@@ -7267,7 +8007,7 @@
                     </pic:cNvPicPr>
                   </pic:nvPicPr>
                   <pic:blipFill>
-                    <a:blip r:embed="rId72">
+                    <a:blip r:embed="rId78">
                       <a:extLst>
                         <a:ext uri="{28A0092B-C50C-407E-A947-70E740481C1C}">
                           <a14:useLocalDpi xmlns:a14="http://schemas.microsoft.com/office/drawing/2010/main" val="0"/>
@@ -7363,35 +8103,35 @@
         <w:spacing w:line="276" w:lineRule="auto"/>
       </w:pPr>
       <w:r>
+        <w:t>It works with the categorical target variable “Success” or “Failure”. It can perform two or more splits. Higher the value of Chi-Square higher the statistical significance of differences between sub-node and Parent node.</w:t>
+      </w:r>
+    </w:p>
+    <w:p>
+      <w:pPr>
+        <w:spacing w:line="276" w:lineRule="auto"/>
+      </w:pPr>
+      <w:r>
+        <w:t>It generates a tree called CHAID (Chi-square Automatic Interaction Detector).</w:t>
+      </w:r>
+    </w:p>
+    <w:p>
+      <w:pPr>
+        <w:spacing w:line="276" w:lineRule="auto"/>
+      </w:pPr>
+      <w:r>
+        <w:t>Mathematically, Chi-squared is represented as:</w:t>
+      </w:r>
+    </w:p>
+    <w:p>
+      <w:pPr>
+        <w:spacing w:line="276" w:lineRule="auto"/>
+        <w:jc w:val="center"/>
+      </w:pPr>
+      <w:r>
+        <w:rPr>
+          <w:noProof/>
+        </w:rPr>
         <w:lastRenderedPageBreak/>
-        <w:t>It works with the categorical target variable “Success” or “Failure”. It can perform two or more splits. Higher the value of Chi-Square higher the statistical significance of differences between sub-node and Parent node.</w:t>
-      </w:r>
-    </w:p>
-    <w:p>
-      <w:pPr>
-        <w:spacing w:line="276" w:lineRule="auto"/>
-      </w:pPr>
-      <w:r>
-        <w:t>It generates a tree called CHAID (Chi-square Automatic Interaction Detector).</w:t>
-      </w:r>
-    </w:p>
-    <w:p>
-      <w:pPr>
-        <w:spacing w:line="276" w:lineRule="auto"/>
-      </w:pPr>
-      <w:r>
-        <w:t>Mathematically, Chi-squared is represented as:</w:t>
-      </w:r>
-    </w:p>
-    <w:p>
-      <w:pPr>
-        <w:spacing w:line="276" w:lineRule="auto"/>
-        <w:jc w:val="center"/>
-      </w:pPr>
-      <w:r>
-        <w:rPr>
-          <w:noProof/>
-        </w:rPr>
         <w:drawing>
           <wp:inline distT="0" distB="0" distL="0" distR="0">
             <wp:extent cx="2266950" cy="1420726"/>
@@ -7410,7 +8150,7 @@
                     </pic:cNvPicPr>
                   </pic:nvPicPr>
                   <pic:blipFill>
-                    <a:blip r:embed="rId73">
+                    <a:blip r:embed="rId79">
                       <a:extLst>
                         <a:ext uri="{28A0092B-C50C-407E-A947-70E740481C1C}">
                           <a14:useLocalDpi xmlns:a14="http://schemas.microsoft.com/office/drawing/2010/main" val="0"/>
@@ -7586,7 +8326,6 @@
         <w:spacing w:line="276" w:lineRule="auto"/>
       </w:pPr>
       <w:r>
-        <w:lastRenderedPageBreak/>
         <w:t>Steps in ID3 algorithm:</w:t>
       </w:r>
     </w:p>
@@ -7652,6 +8391,7 @@
         <w:spacing w:line="276" w:lineRule="auto"/>
       </w:pPr>
       <w:r>
+        <w:lastRenderedPageBreak/>
         <w:t>The algorithm continues to recur on each subset, considering only attributes never selected before.</w:t>
       </w:r>
     </w:p>
@@ -7756,11 +8496,11 @@
                     </pic:cNvPicPr>
                   </pic:nvPicPr>
                   <pic:blipFill>
-                    <a:blip r:embed="rId74">
+                    <a:blip r:embed="rId80">
                       <a:extLst>
                         <a:ext uri="{BEBA8EAE-BF5A-486C-A8C5-ECC9F3942E4B}">
                           <a14:imgProps xmlns:a14="http://schemas.microsoft.com/office/drawing/2010/main">
-                            <a14:imgLayer r:embed="rId75">
+                            <a14:imgLayer r:embed="rId81">
                               <a14:imgEffect>
                                 <a14:sharpenSoften amount="25000"/>
                               </a14:imgEffect>
@@ -7805,15 +8545,15 @@
         <w:spacing w:line="276" w:lineRule="auto"/>
       </w:pPr>
       <w:r>
+        <w:t>In the above diagram, the ‘Age’ attribute in the left-hand side of the tree has been pruned as it has more importance on the right-hand side of the tree, hence removing overfitting.</w:t>
+      </w:r>
+    </w:p>
+    <w:p>
+      <w:pPr>
+        <w:pStyle w:val="Heading1"/>
+      </w:pPr>
+      <w:r>
         <w:lastRenderedPageBreak/>
-        <w:t>In the above diagram, the ‘Age’ attribute in the left-hand side of the tree has been pruned as it has more importance on the right-hand side of the tree, hence removing overfitting.</w:t>
-      </w:r>
-    </w:p>
-    <w:p>
-      <w:pPr>
-        <w:pStyle w:val="Heading1"/>
-      </w:pPr>
-      <w:r>
         <w:t>Random Forest</w:t>
       </w:r>
     </w:p>
@@ -7822,18 +8562,7 @@
         <w:spacing w:line="276" w:lineRule="auto"/>
       </w:pPr>
       <w:r>
-        <w:t>Random Forest is an example of ensemble learning, in which we combine multiple machine learning algorithms to obtain better predictive performance.</w:t>
-      </w:r>
-      <w:r>
-        <w:t xml:space="preserve"> </w:t>
-      </w:r>
-      <w:r>
-        <w:t>The common problem with Decision trees, especially having a table full of columns, they fit a lot. Sometimes it looks like the tree memorized the training data set. If there is no limit set on a decision tree, it will give you 100% accuracy on the training data set because in the worse case it will end up making 1</w:t>
-      </w:r>
-      <w:bookmarkStart w:id="0" w:name="_GoBack"/>
-      <w:bookmarkEnd w:id="0"/>
-      <w:r>
-        <w:t xml:space="preserve"> leaf for each observation. Thus this affects the accuracy when predicting samples that are not part of the training set.</w:t>
+        <w:t>Random Forest is an example of ensemble learning, in which we combine multiple machine learning algorithms to obtain better predictive performance. The common problem with Decision trees, especially having a table full of columns, they fit a lot. Sometimes it looks like the tree memorized the training data set. If there is no limit set on a decision tree, it will give you 100% accuracy on the training data set because in the worse case it will end up making 1 leaf for each observation. Thus this affects the accuracy when predicting samples that are not part of the training set.</w:t>
       </w:r>
     </w:p>
     <w:p>
@@ -7887,7 +8616,7 @@
                     </pic:cNvPicPr>
                   </pic:nvPicPr>
                   <pic:blipFill>
-                    <a:blip r:embed="rId76">
+                    <a:blip r:embed="rId82">
                       <a:extLst>
                         <a:ext uri="{28A0092B-C50C-407E-A947-70E740481C1C}">
                           <a14:useLocalDpi xmlns:a14="http://schemas.microsoft.com/office/drawing/2010/main" val="0"/>
@@ -7945,11 +8674,7 @@
         <w:spacing w:line="276" w:lineRule="auto"/>
       </w:pPr>
       <w:r>
-        <w:t xml:space="preserve">Sequential ensemble methods — where the base learners are generated sequentially (e.g. AdaBoost).The basic motivation of sequential methods is to exploit the dependence between the </w:t>
-      </w:r>
-      <w:r>
-        <w:lastRenderedPageBreak/>
-        <w:t>base learners. The overall performance can be boosted by weighing previously mislabeled examples with higher weight.</w:t>
+        <w:t>Sequential ensemble methods — where the base learners are generated sequentially (e.g. AdaBoost).The basic motivation of sequential methods is to exploit the dependence between the base learners. The overall performance can be boosted by weighing previously mislabeled examples with higher weight.</w:t>
       </w:r>
     </w:p>
     <w:p>
@@ -7962,6 +8687,7 @@
         <w:spacing w:line="276" w:lineRule="auto"/>
       </w:pPr>
       <w:r>
+        <w:lastRenderedPageBreak/>
         <w:t>Parallel ensemble methods — where the base learners are generated in parallel (e.g. Random Forest).</w:t>
       </w:r>
     </w:p>
@@ -7986,10 +8712,7 @@
         <w:spacing w:line="276" w:lineRule="auto"/>
       </w:pPr>
       <w:r>
-        <w:t>There are also some methods that use heterogeneous learners, i.e. learners of different types, leading to heterogeneous ensembles. In order for ensemble methods to be more accurate than any of its individual members, the base learners have to be as accurate as possi</w:t>
-      </w:r>
-      <w:r>
-        <w:t>ble and as diverse as possible.</w:t>
+        <w:t>There are also some methods that use heterogeneous learners, i.e. learners of different types, leading to heterogeneous ensembles. In order for ensemble methods to be more accurate than any of its individual members, the base learners have to be as accurate as possible and as diverse as possible.</w:t>
       </w:r>
     </w:p>
     <w:p>
@@ -8035,7 +8758,7 @@
                     </pic:cNvPicPr>
                   </pic:nvPicPr>
                   <pic:blipFill>
-                    <a:blip r:embed="rId77">
+                    <a:blip r:embed="rId83">
                       <a:extLst>
                         <a:ext uri="{28A0092B-C50C-407E-A947-70E740481C1C}">
                           <a14:useLocalDpi xmlns:a14="http://schemas.microsoft.com/office/drawing/2010/main" val="0"/>
@@ -8102,15 +8825,15 @@
         <w:spacing w:line="276" w:lineRule="auto"/>
       </w:pPr>
       <w:r>
+        <w:t>The reason why Random forest produces exceptional results is that the trees protect each other from their individual errors. While some trees may be wrong, many others will be right, so as a group the trees are able to move in the correct direction.</w:t>
+      </w:r>
+    </w:p>
+    <w:p>
+      <w:pPr>
+        <w:spacing w:line="276" w:lineRule="auto"/>
+      </w:pPr>
+      <w:r>
         <w:lastRenderedPageBreak/>
-        <w:t>The reason why Random forest produces exceptional results is that the trees protect each other from their individual errors. While some trees may be wrong, many others will be right, so as a group the trees are able to move in the correct direction.</w:t>
-      </w:r>
-    </w:p>
-    <w:p>
-      <w:pPr>
-        <w:spacing w:line="276" w:lineRule="auto"/>
-      </w:pPr>
-      <w:r>
         <w:t>Why the name “Random”?</w:t>
       </w:r>
     </w:p>
@@ -8255,11 +8978,11 @@
                     </pic:cNvPicPr>
                   </pic:nvPicPr>
                   <pic:blipFill>
-                    <a:blip r:embed="rId78" cstate="print">
+                    <a:blip r:embed="rId84" cstate="print">
                       <a:extLst>
                         <a:ext uri="{BEBA8EAE-BF5A-486C-A8C5-ECC9F3942E4B}">
                           <a14:imgProps xmlns:a14="http://schemas.microsoft.com/office/drawing/2010/main">
-                            <a14:imgLayer r:embed="rId79">
+                            <a14:imgLayer r:embed="rId85">
                               <a14:imgEffect>
                                 <a14:sharpenSoften amount="25000"/>
                               </a14:imgEffect>
@@ -8358,7 +9081,7 @@
                     </pic:cNvPicPr>
                   </pic:nvPicPr>
                   <pic:blipFill>
-                    <a:blip r:embed="rId80">
+                    <a:blip r:embed="rId86">
                       <a:extLst>
                         <a:ext uri="{28A0092B-C50C-407E-A947-70E740481C1C}">
                           <a14:useLocalDpi xmlns:a14="http://schemas.microsoft.com/office/drawing/2010/main" val="0"/>
@@ -8770,6 +9493,119 @@
     </w:lvl>
   </w:abstractNum>
   <w:abstractNum w:abstractNumId="2" w15:restartNumberingAfterBreak="0">
+    <w:nsid w:val="09E25627"/>
+    <w:multiLevelType w:val="hybridMultilevel"/>
+    <w:tmpl w:val="B3983F8A"/>
+    <w:lvl w:ilvl="0" w:tplc="04090001">
+      <w:start w:val="1"/>
+      <w:numFmt w:val="bullet"/>
+      <w:lvlText w:val=""/>
+      <w:lvlJc w:val="left"/>
+      <w:pPr>
+        <w:ind w:left="720" w:hanging="360"/>
+      </w:pPr>
+      <w:rPr>
+        <w:rFonts w:ascii="Symbol" w:hAnsi="Symbol" w:hint="default"/>
+      </w:rPr>
+    </w:lvl>
+    <w:lvl w:ilvl="1" w:tplc="04090003" w:tentative="1">
+      <w:start w:val="1"/>
+      <w:numFmt w:val="bullet"/>
+      <w:lvlText w:val="o"/>
+      <w:lvlJc w:val="left"/>
+      <w:pPr>
+        <w:ind w:left="1440" w:hanging="360"/>
+      </w:pPr>
+      <w:rPr>
+        <w:rFonts w:ascii="Courier New" w:hAnsi="Courier New" w:cs="Courier New" w:hint="default"/>
+      </w:rPr>
+    </w:lvl>
+    <w:lvl w:ilvl="2" w:tplc="04090005" w:tentative="1">
+      <w:start w:val="1"/>
+      <w:numFmt w:val="bullet"/>
+      <w:lvlText w:val=""/>
+      <w:lvlJc w:val="left"/>
+      <w:pPr>
+        <w:ind w:left="2160" w:hanging="360"/>
+      </w:pPr>
+      <w:rPr>
+        <w:rFonts w:ascii="Wingdings" w:hAnsi="Wingdings" w:hint="default"/>
+      </w:rPr>
+    </w:lvl>
+    <w:lvl w:ilvl="3" w:tplc="04090001" w:tentative="1">
+      <w:start w:val="1"/>
+      <w:numFmt w:val="bullet"/>
+      <w:lvlText w:val=""/>
+      <w:lvlJc w:val="left"/>
+      <w:pPr>
+        <w:ind w:left="2880" w:hanging="360"/>
+      </w:pPr>
+      <w:rPr>
+        <w:rFonts w:ascii="Symbol" w:hAnsi="Symbol" w:hint="default"/>
+      </w:rPr>
+    </w:lvl>
+    <w:lvl w:ilvl="4" w:tplc="04090003" w:tentative="1">
+      <w:start w:val="1"/>
+      <w:numFmt w:val="bullet"/>
+      <w:lvlText w:val="o"/>
+      <w:lvlJc w:val="left"/>
+      <w:pPr>
+        <w:ind w:left="3600" w:hanging="360"/>
+      </w:pPr>
+      <w:rPr>
+        <w:rFonts w:ascii="Courier New" w:hAnsi="Courier New" w:cs="Courier New" w:hint="default"/>
+      </w:rPr>
+    </w:lvl>
+    <w:lvl w:ilvl="5" w:tplc="04090005" w:tentative="1">
+      <w:start w:val="1"/>
+      <w:numFmt w:val="bullet"/>
+      <w:lvlText w:val=""/>
+      <w:lvlJc w:val="left"/>
+      <w:pPr>
+        <w:ind w:left="4320" w:hanging="360"/>
+      </w:pPr>
+      <w:rPr>
+        <w:rFonts w:ascii="Wingdings" w:hAnsi="Wingdings" w:hint="default"/>
+      </w:rPr>
+    </w:lvl>
+    <w:lvl w:ilvl="6" w:tplc="04090001" w:tentative="1">
+      <w:start w:val="1"/>
+      <w:numFmt w:val="bullet"/>
+      <w:lvlText w:val=""/>
+      <w:lvlJc w:val="left"/>
+      <w:pPr>
+        <w:ind w:left="5040" w:hanging="360"/>
+      </w:pPr>
+      <w:rPr>
+        <w:rFonts w:ascii="Symbol" w:hAnsi="Symbol" w:hint="default"/>
+      </w:rPr>
+    </w:lvl>
+    <w:lvl w:ilvl="7" w:tplc="04090003" w:tentative="1">
+      <w:start w:val="1"/>
+      <w:numFmt w:val="bullet"/>
+      <w:lvlText w:val="o"/>
+      <w:lvlJc w:val="left"/>
+      <w:pPr>
+        <w:ind w:left="5760" w:hanging="360"/>
+      </w:pPr>
+      <w:rPr>
+        <w:rFonts w:ascii="Courier New" w:hAnsi="Courier New" w:cs="Courier New" w:hint="default"/>
+      </w:rPr>
+    </w:lvl>
+    <w:lvl w:ilvl="8" w:tplc="04090005" w:tentative="1">
+      <w:start w:val="1"/>
+      <w:numFmt w:val="bullet"/>
+      <w:lvlText w:val=""/>
+      <w:lvlJc w:val="left"/>
+      <w:pPr>
+        <w:ind w:left="6480" w:hanging="360"/>
+      </w:pPr>
+      <w:rPr>
+        <w:rFonts w:ascii="Wingdings" w:hAnsi="Wingdings" w:hint="default"/>
+      </w:rPr>
+    </w:lvl>
+  </w:abstractNum>
+  <w:abstractNum w:abstractNumId="3" w15:restartNumberingAfterBreak="0">
     <w:nsid w:val="0C4904A4"/>
     <w:multiLevelType w:val="hybridMultilevel"/>
     <w:tmpl w:val="81400CA2"/>
@@ -8882,7 +9718,7 @@
       </w:rPr>
     </w:lvl>
   </w:abstractNum>
-  <w:abstractNum w:abstractNumId="3" w15:restartNumberingAfterBreak="0">
+  <w:abstractNum w:abstractNumId="4" w15:restartNumberingAfterBreak="0">
     <w:nsid w:val="0F6E17BD"/>
     <w:multiLevelType w:val="hybridMultilevel"/>
     <w:tmpl w:val="3E76B818"/>
@@ -8995,7 +9831,7 @@
       </w:rPr>
     </w:lvl>
   </w:abstractNum>
-  <w:abstractNum w:abstractNumId="4" w15:restartNumberingAfterBreak="0">
+  <w:abstractNum w:abstractNumId="5" w15:restartNumberingAfterBreak="0">
     <w:nsid w:val="13247284"/>
     <w:multiLevelType w:val="hybridMultilevel"/>
     <w:tmpl w:val="16D07EA6"/>
@@ -9081,7 +9917,179 @@
       </w:pPr>
     </w:lvl>
   </w:abstractNum>
-  <w:abstractNum w:abstractNumId="5" w15:restartNumberingAfterBreak="0">
+  <w:abstractNum w:abstractNumId="6" w15:restartNumberingAfterBreak="0">
+    <w:nsid w:val="160733EA"/>
+    <w:multiLevelType w:val="hybridMultilevel"/>
+    <w:tmpl w:val="BCDAA344"/>
+    <w:lvl w:ilvl="0" w:tplc="0409000F">
+      <w:start w:val="1"/>
+      <w:numFmt w:val="decimal"/>
+      <w:lvlText w:val="%1."/>
+      <w:lvlJc w:val="left"/>
+      <w:pPr>
+        <w:ind w:left="720" w:hanging="360"/>
+      </w:pPr>
+    </w:lvl>
+    <w:lvl w:ilvl="1" w:tplc="04090019" w:tentative="1">
+      <w:start w:val="1"/>
+      <w:numFmt w:val="lowerLetter"/>
+      <w:lvlText w:val="%2."/>
+      <w:lvlJc w:val="left"/>
+      <w:pPr>
+        <w:ind w:left="1440" w:hanging="360"/>
+      </w:pPr>
+    </w:lvl>
+    <w:lvl w:ilvl="2" w:tplc="0409001B" w:tentative="1">
+      <w:start w:val="1"/>
+      <w:numFmt w:val="lowerRoman"/>
+      <w:lvlText w:val="%3."/>
+      <w:lvlJc w:val="right"/>
+      <w:pPr>
+        <w:ind w:left="2160" w:hanging="180"/>
+      </w:pPr>
+    </w:lvl>
+    <w:lvl w:ilvl="3" w:tplc="0409000F" w:tentative="1">
+      <w:start w:val="1"/>
+      <w:numFmt w:val="decimal"/>
+      <w:lvlText w:val="%4."/>
+      <w:lvlJc w:val="left"/>
+      <w:pPr>
+        <w:ind w:left="2880" w:hanging="360"/>
+      </w:pPr>
+    </w:lvl>
+    <w:lvl w:ilvl="4" w:tplc="04090019" w:tentative="1">
+      <w:start w:val="1"/>
+      <w:numFmt w:val="lowerLetter"/>
+      <w:lvlText w:val="%5."/>
+      <w:lvlJc w:val="left"/>
+      <w:pPr>
+        <w:ind w:left="3600" w:hanging="360"/>
+      </w:pPr>
+    </w:lvl>
+    <w:lvl w:ilvl="5" w:tplc="0409001B" w:tentative="1">
+      <w:start w:val="1"/>
+      <w:numFmt w:val="lowerRoman"/>
+      <w:lvlText w:val="%6."/>
+      <w:lvlJc w:val="right"/>
+      <w:pPr>
+        <w:ind w:left="4320" w:hanging="180"/>
+      </w:pPr>
+    </w:lvl>
+    <w:lvl w:ilvl="6" w:tplc="0409000F" w:tentative="1">
+      <w:start w:val="1"/>
+      <w:numFmt w:val="decimal"/>
+      <w:lvlText w:val="%7."/>
+      <w:lvlJc w:val="left"/>
+      <w:pPr>
+        <w:ind w:left="5040" w:hanging="360"/>
+      </w:pPr>
+    </w:lvl>
+    <w:lvl w:ilvl="7" w:tplc="04090019" w:tentative="1">
+      <w:start w:val="1"/>
+      <w:numFmt w:val="lowerLetter"/>
+      <w:lvlText w:val="%8."/>
+      <w:lvlJc w:val="left"/>
+      <w:pPr>
+        <w:ind w:left="5760" w:hanging="360"/>
+      </w:pPr>
+    </w:lvl>
+    <w:lvl w:ilvl="8" w:tplc="0409001B" w:tentative="1">
+      <w:start w:val="1"/>
+      <w:numFmt w:val="lowerRoman"/>
+      <w:lvlText w:val="%9."/>
+      <w:lvlJc w:val="right"/>
+      <w:pPr>
+        <w:ind w:left="6480" w:hanging="180"/>
+      </w:pPr>
+    </w:lvl>
+  </w:abstractNum>
+  <w:abstractNum w:abstractNumId="7" w15:restartNumberingAfterBreak="0">
+    <w:nsid w:val="16FD1983"/>
+    <w:multiLevelType w:val="hybridMultilevel"/>
+    <w:tmpl w:val="E77888B4"/>
+    <w:lvl w:ilvl="0" w:tplc="0409000F">
+      <w:start w:val="1"/>
+      <w:numFmt w:val="decimal"/>
+      <w:lvlText w:val="%1."/>
+      <w:lvlJc w:val="left"/>
+      <w:pPr>
+        <w:ind w:left="720" w:hanging="360"/>
+      </w:pPr>
+    </w:lvl>
+    <w:lvl w:ilvl="1" w:tplc="04090019" w:tentative="1">
+      <w:start w:val="1"/>
+      <w:numFmt w:val="lowerLetter"/>
+      <w:lvlText w:val="%2."/>
+      <w:lvlJc w:val="left"/>
+      <w:pPr>
+        <w:ind w:left="1440" w:hanging="360"/>
+      </w:pPr>
+    </w:lvl>
+    <w:lvl w:ilvl="2" w:tplc="0409001B" w:tentative="1">
+      <w:start w:val="1"/>
+      <w:numFmt w:val="lowerRoman"/>
+      <w:lvlText w:val="%3."/>
+      <w:lvlJc w:val="right"/>
+      <w:pPr>
+        <w:ind w:left="2160" w:hanging="180"/>
+      </w:pPr>
+    </w:lvl>
+    <w:lvl w:ilvl="3" w:tplc="0409000F" w:tentative="1">
+      <w:start w:val="1"/>
+      <w:numFmt w:val="decimal"/>
+      <w:lvlText w:val="%4."/>
+      <w:lvlJc w:val="left"/>
+      <w:pPr>
+        <w:ind w:left="2880" w:hanging="360"/>
+      </w:pPr>
+    </w:lvl>
+    <w:lvl w:ilvl="4" w:tplc="04090019" w:tentative="1">
+      <w:start w:val="1"/>
+      <w:numFmt w:val="lowerLetter"/>
+      <w:lvlText w:val="%5."/>
+      <w:lvlJc w:val="left"/>
+      <w:pPr>
+        <w:ind w:left="3600" w:hanging="360"/>
+      </w:pPr>
+    </w:lvl>
+    <w:lvl w:ilvl="5" w:tplc="0409001B" w:tentative="1">
+      <w:start w:val="1"/>
+      <w:numFmt w:val="lowerRoman"/>
+      <w:lvlText w:val="%6."/>
+      <w:lvlJc w:val="right"/>
+      <w:pPr>
+        <w:ind w:left="4320" w:hanging="180"/>
+      </w:pPr>
+    </w:lvl>
+    <w:lvl w:ilvl="6" w:tplc="0409000F" w:tentative="1">
+      <w:start w:val="1"/>
+      <w:numFmt w:val="decimal"/>
+      <w:lvlText w:val="%7."/>
+      <w:lvlJc w:val="left"/>
+      <w:pPr>
+        <w:ind w:left="5040" w:hanging="360"/>
+      </w:pPr>
+    </w:lvl>
+    <w:lvl w:ilvl="7" w:tplc="04090019" w:tentative="1">
+      <w:start w:val="1"/>
+      <w:numFmt w:val="lowerLetter"/>
+      <w:lvlText w:val="%8."/>
+      <w:lvlJc w:val="left"/>
+      <w:pPr>
+        <w:ind w:left="5760" w:hanging="360"/>
+      </w:pPr>
+    </w:lvl>
+    <w:lvl w:ilvl="8" w:tplc="0409001B" w:tentative="1">
+      <w:start w:val="1"/>
+      <w:numFmt w:val="lowerRoman"/>
+      <w:lvlText w:val="%9."/>
+      <w:lvlJc w:val="right"/>
+      <w:pPr>
+        <w:ind w:left="6480" w:hanging="180"/>
+      </w:pPr>
+    </w:lvl>
+  </w:abstractNum>
+  <w:abstractNum w:abstractNumId="8" w15:restartNumberingAfterBreak="0">
     <w:nsid w:val="18DF4EF5"/>
     <w:multiLevelType w:val="multilevel"/>
     <w:tmpl w:val="C49C2F72"/>
@@ -9230,7 +10238,7 @@
       </w:rPr>
     </w:lvl>
   </w:abstractNum>
-  <w:abstractNum w:abstractNumId="6" w15:restartNumberingAfterBreak="0">
+  <w:abstractNum w:abstractNumId="9" w15:restartNumberingAfterBreak="0">
     <w:nsid w:val="1ABC58AB"/>
     <w:multiLevelType w:val="hybridMultilevel"/>
     <w:tmpl w:val="D49A9900"/>
@@ -9343,7 +10351,7 @@
       </w:rPr>
     </w:lvl>
   </w:abstractNum>
-  <w:abstractNum w:abstractNumId="7" w15:restartNumberingAfterBreak="0">
+  <w:abstractNum w:abstractNumId="10" w15:restartNumberingAfterBreak="0">
     <w:nsid w:val="1D72628C"/>
     <w:multiLevelType w:val="hybridMultilevel"/>
     <w:tmpl w:val="BA32A900"/>
@@ -9456,7 +10464,7 @@
       </w:rPr>
     </w:lvl>
   </w:abstractNum>
-  <w:abstractNum w:abstractNumId="8" w15:restartNumberingAfterBreak="0">
+  <w:abstractNum w:abstractNumId="11" w15:restartNumberingAfterBreak="0">
     <w:nsid w:val="24A57A92"/>
     <w:multiLevelType w:val="multilevel"/>
     <w:tmpl w:val="F61088C0"/>
@@ -9605,7 +10613,7 @@
       </w:rPr>
     </w:lvl>
   </w:abstractNum>
-  <w:abstractNum w:abstractNumId="9" w15:restartNumberingAfterBreak="0">
+  <w:abstractNum w:abstractNumId="12" w15:restartNumberingAfterBreak="0">
     <w:nsid w:val="26C20AD5"/>
     <w:multiLevelType w:val="hybridMultilevel"/>
     <w:tmpl w:val="A216CC2A"/>
@@ -9691,7 +10699,7 @@
       </w:pPr>
     </w:lvl>
   </w:abstractNum>
-  <w:abstractNum w:abstractNumId="10" w15:restartNumberingAfterBreak="0">
+  <w:abstractNum w:abstractNumId="13" w15:restartNumberingAfterBreak="0">
     <w:nsid w:val="26E84C86"/>
     <w:multiLevelType w:val="hybridMultilevel"/>
     <w:tmpl w:val="FE802EBA"/>
@@ -9804,7 +10812,7 @@
       </w:rPr>
     </w:lvl>
   </w:abstractNum>
-  <w:abstractNum w:abstractNumId="11" w15:restartNumberingAfterBreak="0">
+  <w:abstractNum w:abstractNumId="14" w15:restartNumberingAfterBreak="0">
     <w:nsid w:val="2A7033DE"/>
     <w:multiLevelType w:val="hybridMultilevel"/>
     <w:tmpl w:val="2A706E6A"/>
@@ -9890,7 +10898,7 @@
       </w:pPr>
     </w:lvl>
   </w:abstractNum>
-  <w:abstractNum w:abstractNumId="12" w15:restartNumberingAfterBreak="0">
+  <w:abstractNum w:abstractNumId="15" w15:restartNumberingAfterBreak="0">
     <w:nsid w:val="32AA5287"/>
     <w:multiLevelType w:val="hybridMultilevel"/>
     <w:tmpl w:val="7B6C70D8"/>
@@ -10003,7 +11011,7 @@
       </w:rPr>
     </w:lvl>
   </w:abstractNum>
-  <w:abstractNum w:abstractNumId="13" w15:restartNumberingAfterBreak="0">
+  <w:abstractNum w:abstractNumId="16" w15:restartNumberingAfterBreak="0">
     <w:nsid w:val="33B57177"/>
     <w:multiLevelType w:val="hybridMultilevel"/>
     <w:tmpl w:val="865E4E8E"/>
@@ -10116,7 +11124,7 @@
       </w:rPr>
     </w:lvl>
   </w:abstractNum>
-  <w:abstractNum w:abstractNumId="14" w15:restartNumberingAfterBreak="0">
+  <w:abstractNum w:abstractNumId="17" w15:restartNumberingAfterBreak="0">
     <w:nsid w:val="36FD47F1"/>
     <w:multiLevelType w:val="multilevel"/>
     <w:tmpl w:val="7B6437D8"/>
@@ -10265,7 +11273,7 @@
       </w:rPr>
     </w:lvl>
   </w:abstractNum>
-  <w:abstractNum w:abstractNumId="15" w15:restartNumberingAfterBreak="0">
+  <w:abstractNum w:abstractNumId="18" w15:restartNumberingAfterBreak="0">
     <w:nsid w:val="39BB036B"/>
     <w:multiLevelType w:val="hybridMultilevel"/>
     <w:tmpl w:val="78EA21A4"/>
@@ -10378,7 +11386,7 @@
       </w:rPr>
     </w:lvl>
   </w:abstractNum>
-  <w:abstractNum w:abstractNumId="16" w15:restartNumberingAfterBreak="0">
+  <w:abstractNum w:abstractNumId="19" w15:restartNumberingAfterBreak="0">
     <w:nsid w:val="3C3F79A9"/>
     <w:multiLevelType w:val="hybridMultilevel"/>
     <w:tmpl w:val="2B9A228C"/>
@@ -10464,7 +11472,7 @@
       </w:pPr>
     </w:lvl>
   </w:abstractNum>
-  <w:abstractNum w:abstractNumId="17" w15:restartNumberingAfterBreak="0">
+  <w:abstractNum w:abstractNumId="20" w15:restartNumberingAfterBreak="0">
     <w:nsid w:val="3D9E1211"/>
     <w:multiLevelType w:val="hybridMultilevel"/>
     <w:tmpl w:val="75D857FC"/>
@@ -10577,7 +11585,7 @@
       </w:rPr>
     </w:lvl>
   </w:abstractNum>
-  <w:abstractNum w:abstractNumId="18" w15:restartNumberingAfterBreak="0">
+  <w:abstractNum w:abstractNumId="21" w15:restartNumberingAfterBreak="0">
     <w:nsid w:val="3EE4002B"/>
     <w:multiLevelType w:val="hybridMultilevel"/>
     <w:tmpl w:val="403EFF1A"/>
@@ -10690,7 +11698,7 @@
       </w:rPr>
     </w:lvl>
   </w:abstractNum>
-  <w:abstractNum w:abstractNumId="19" w15:restartNumberingAfterBreak="0">
+  <w:abstractNum w:abstractNumId="22" w15:restartNumberingAfterBreak="0">
     <w:nsid w:val="434606B7"/>
     <w:multiLevelType w:val="hybridMultilevel"/>
     <w:tmpl w:val="B6AA0C88"/>
@@ -10776,7 +11784,7 @@
       </w:pPr>
     </w:lvl>
   </w:abstractNum>
-  <w:abstractNum w:abstractNumId="20" w15:restartNumberingAfterBreak="0">
+  <w:abstractNum w:abstractNumId="23" w15:restartNumberingAfterBreak="0">
     <w:nsid w:val="4B6F3435"/>
     <w:multiLevelType w:val="hybridMultilevel"/>
     <w:tmpl w:val="05FE5096"/>
@@ -10862,7 +11870,7 @@
       </w:pPr>
     </w:lvl>
   </w:abstractNum>
-  <w:abstractNum w:abstractNumId="21" w15:restartNumberingAfterBreak="0">
+  <w:abstractNum w:abstractNumId="24" w15:restartNumberingAfterBreak="0">
     <w:nsid w:val="4BF07143"/>
     <w:multiLevelType w:val="hybridMultilevel"/>
     <w:tmpl w:val="F028C84C"/>
@@ -10975,7 +11983,7 @@
       </w:rPr>
     </w:lvl>
   </w:abstractNum>
-  <w:abstractNum w:abstractNumId="22" w15:restartNumberingAfterBreak="0">
+  <w:abstractNum w:abstractNumId="25" w15:restartNumberingAfterBreak="0">
     <w:nsid w:val="501E6823"/>
     <w:multiLevelType w:val="hybridMultilevel"/>
     <w:tmpl w:val="BE08A970"/>
@@ -11088,7 +12096,7 @@
       </w:rPr>
     </w:lvl>
   </w:abstractNum>
-  <w:abstractNum w:abstractNumId="23" w15:restartNumberingAfterBreak="0">
+  <w:abstractNum w:abstractNumId="26" w15:restartNumberingAfterBreak="0">
     <w:nsid w:val="520C62F6"/>
     <w:multiLevelType w:val="hybridMultilevel"/>
     <w:tmpl w:val="9D74D304"/>
@@ -11201,7 +12209,7 @@
       </w:rPr>
     </w:lvl>
   </w:abstractNum>
-  <w:abstractNum w:abstractNumId="24" w15:restartNumberingAfterBreak="0">
+  <w:abstractNum w:abstractNumId="27" w15:restartNumberingAfterBreak="0">
     <w:nsid w:val="53676FBE"/>
     <w:multiLevelType w:val="hybridMultilevel"/>
     <w:tmpl w:val="4EE8A886"/>
@@ -11314,7 +12322,7 @@
       </w:rPr>
     </w:lvl>
   </w:abstractNum>
-  <w:abstractNum w:abstractNumId="25" w15:restartNumberingAfterBreak="0">
+  <w:abstractNum w:abstractNumId="28" w15:restartNumberingAfterBreak="0">
     <w:nsid w:val="59792EFE"/>
     <w:multiLevelType w:val="hybridMultilevel"/>
     <w:tmpl w:val="06B6E93C"/>
@@ -11427,7 +12435,7 @@
       </w:rPr>
     </w:lvl>
   </w:abstractNum>
-  <w:abstractNum w:abstractNumId="26" w15:restartNumberingAfterBreak="0">
+  <w:abstractNum w:abstractNumId="29" w15:restartNumberingAfterBreak="0">
     <w:nsid w:val="5CBE2D0A"/>
     <w:multiLevelType w:val="hybridMultilevel"/>
     <w:tmpl w:val="4126A470"/>
@@ -11540,7 +12548,96 @@
       </w:rPr>
     </w:lvl>
   </w:abstractNum>
-  <w:abstractNum w:abstractNumId="27" w15:restartNumberingAfterBreak="0">
+  <w:abstractNum w:abstractNumId="30" w15:restartNumberingAfterBreak="0">
+    <w:nsid w:val="60E62736"/>
+    <w:multiLevelType w:val="hybridMultilevel"/>
+    <w:tmpl w:val="F61674B6"/>
+    <w:lvl w:ilvl="0" w:tplc="04090001">
+      <w:start w:val="1"/>
+      <w:numFmt w:val="bullet"/>
+      <w:lvlText w:val=""/>
+      <w:lvlJc w:val="left"/>
+      <w:pPr>
+        <w:ind w:left="1080" w:hanging="360"/>
+      </w:pPr>
+      <w:rPr>
+        <w:rFonts w:ascii="Symbol" w:hAnsi="Symbol" w:hint="default"/>
+      </w:rPr>
+    </w:lvl>
+    <w:lvl w:ilvl="1" w:tplc="04090019" w:tentative="1">
+      <w:start w:val="1"/>
+      <w:numFmt w:val="lowerLetter"/>
+      <w:lvlText w:val="%2."/>
+      <w:lvlJc w:val="left"/>
+      <w:pPr>
+        <w:ind w:left="1800" w:hanging="360"/>
+      </w:pPr>
+    </w:lvl>
+    <w:lvl w:ilvl="2" w:tplc="0409001B" w:tentative="1">
+      <w:start w:val="1"/>
+      <w:numFmt w:val="lowerRoman"/>
+      <w:lvlText w:val="%3."/>
+      <w:lvlJc w:val="right"/>
+      <w:pPr>
+        <w:ind w:left="2520" w:hanging="180"/>
+      </w:pPr>
+    </w:lvl>
+    <w:lvl w:ilvl="3" w:tplc="0409000F" w:tentative="1">
+      <w:start w:val="1"/>
+      <w:numFmt w:val="decimal"/>
+      <w:lvlText w:val="%4."/>
+      <w:lvlJc w:val="left"/>
+      <w:pPr>
+        <w:ind w:left="3240" w:hanging="360"/>
+      </w:pPr>
+    </w:lvl>
+    <w:lvl w:ilvl="4" w:tplc="04090019" w:tentative="1">
+      <w:start w:val="1"/>
+      <w:numFmt w:val="lowerLetter"/>
+      <w:lvlText w:val="%5."/>
+      <w:lvlJc w:val="left"/>
+      <w:pPr>
+        <w:ind w:left="3960" w:hanging="360"/>
+      </w:pPr>
+    </w:lvl>
+    <w:lvl w:ilvl="5" w:tplc="0409001B" w:tentative="1">
+      <w:start w:val="1"/>
+      <w:numFmt w:val="lowerRoman"/>
+      <w:lvlText w:val="%6."/>
+      <w:lvlJc w:val="right"/>
+      <w:pPr>
+        <w:ind w:left="4680" w:hanging="180"/>
+      </w:pPr>
+    </w:lvl>
+    <w:lvl w:ilvl="6" w:tplc="0409000F" w:tentative="1">
+      <w:start w:val="1"/>
+      <w:numFmt w:val="decimal"/>
+      <w:lvlText w:val="%7."/>
+      <w:lvlJc w:val="left"/>
+      <w:pPr>
+        <w:ind w:left="5400" w:hanging="360"/>
+      </w:pPr>
+    </w:lvl>
+    <w:lvl w:ilvl="7" w:tplc="04090019" w:tentative="1">
+      <w:start w:val="1"/>
+      <w:numFmt w:val="lowerLetter"/>
+      <w:lvlText w:val="%8."/>
+      <w:lvlJc w:val="left"/>
+      <w:pPr>
+        <w:ind w:left="6120" w:hanging="360"/>
+      </w:pPr>
+    </w:lvl>
+    <w:lvl w:ilvl="8" w:tplc="0409001B" w:tentative="1">
+      <w:start w:val="1"/>
+      <w:numFmt w:val="lowerRoman"/>
+      <w:lvlText w:val="%9."/>
+      <w:lvlJc w:val="right"/>
+      <w:pPr>
+        <w:ind w:left="6840" w:hanging="180"/>
+      </w:pPr>
+    </w:lvl>
+  </w:abstractNum>
+  <w:abstractNum w:abstractNumId="31" w15:restartNumberingAfterBreak="0">
     <w:nsid w:val="63DE034A"/>
     <w:multiLevelType w:val="hybridMultilevel"/>
     <w:tmpl w:val="944217E6"/>
@@ -11653,7 +12750,7 @@
       </w:rPr>
     </w:lvl>
   </w:abstractNum>
-  <w:abstractNum w:abstractNumId="28" w15:restartNumberingAfterBreak="0">
+  <w:abstractNum w:abstractNumId="32" w15:restartNumberingAfterBreak="0">
     <w:nsid w:val="64A0088B"/>
     <w:multiLevelType w:val="hybridMultilevel"/>
     <w:tmpl w:val="ECD098F2"/>
@@ -11739,7 +12836,7 @@
       </w:pPr>
     </w:lvl>
   </w:abstractNum>
-  <w:abstractNum w:abstractNumId="29" w15:restartNumberingAfterBreak="0">
+  <w:abstractNum w:abstractNumId="33" w15:restartNumberingAfterBreak="0">
     <w:nsid w:val="64CA7085"/>
     <w:multiLevelType w:val="hybridMultilevel"/>
     <w:tmpl w:val="C25CDE24"/>
@@ -11852,7 +12949,7 @@
       </w:rPr>
     </w:lvl>
   </w:abstractNum>
-  <w:abstractNum w:abstractNumId="30" w15:restartNumberingAfterBreak="0">
+  <w:abstractNum w:abstractNumId="34" w15:restartNumberingAfterBreak="0">
     <w:nsid w:val="66940DF6"/>
     <w:multiLevelType w:val="multilevel"/>
     <w:tmpl w:val="AF88781C"/>
@@ -12001,7 +13098,7 @@
       </w:rPr>
     </w:lvl>
   </w:abstractNum>
-  <w:abstractNum w:abstractNumId="31" w15:restartNumberingAfterBreak="0">
+  <w:abstractNum w:abstractNumId="35" w15:restartNumberingAfterBreak="0">
     <w:nsid w:val="6DA21CB9"/>
     <w:multiLevelType w:val="hybridMultilevel"/>
     <w:tmpl w:val="460E00CE"/>
@@ -12114,7 +13211,7 @@
       </w:rPr>
     </w:lvl>
   </w:abstractNum>
-  <w:abstractNum w:abstractNumId="32" w15:restartNumberingAfterBreak="0">
+  <w:abstractNum w:abstractNumId="36" w15:restartNumberingAfterBreak="0">
     <w:nsid w:val="6F7A6CB8"/>
     <w:multiLevelType w:val="hybridMultilevel"/>
     <w:tmpl w:val="5D502244"/>
@@ -12227,7 +13324,7 @@
       </w:rPr>
     </w:lvl>
   </w:abstractNum>
-  <w:abstractNum w:abstractNumId="33" w15:restartNumberingAfterBreak="0">
+  <w:abstractNum w:abstractNumId="37" w15:restartNumberingAfterBreak="0">
     <w:nsid w:val="70182039"/>
     <w:multiLevelType w:val="hybridMultilevel"/>
     <w:tmpl w:val="E0409CDA"/>
@@ -12340,7 +13437,7 @@
       </w:rPr>
     </w:lvl>
   </w:abstractNum>
-  <w:abstractNum w:abstractNumId="34" w15:restartNumberingAfterBreak="0">
+  <w:abstractNum w:abstractNumId="38" w15:restartNumberingAfterBreak="0">
     <w:nsid w:val="70E60892"/>
     <w:multiLevelType w:val="hybridMultilevel"/>
     <w:tmpl w:val="E97844EC"/>
@@ -12453,7 +13550,7 @@
       </w:rPr>
     </w:lvl>
   </w:abstractNum>
-  <w:abstractNum w:abstractNumId="35" w15:restartNumberingAfterBreak="0">
+  <w:abstractNum w:abstractNumId="39" w15:restartNumberingAfterBreak="0">
     <w:nsid w:val="73B24AAF"/>
     <w:multiLevelType w:val="hybridMultilevel"/>
     <w:tmpl w:val="B4FE154E"/>
@@ -12566,7 +13663,7 @@
       </w:rPr>
     </w:lvl>
   </w:abstractNum>
-  <w:abstractNum w:abstractNumId="36" w15:restartNumberingAfterBreak="0">
+  <w:abstractNum w:abstractNumId="40" w15:restartNumberingAfterBreak="0">
     <w:nsid w:val="78007D58"/>
     <w:multiLevelType w:val="multilevel"/>
     <w:tmpl w:val="D9ECD9BA"/>
@@ -12679,7 +13776,7 @@
       </w:pPr>
     </w:lvl>
   </w:abstractNum>
-  <w:abstractNum w:abstractNumId="37" w15:restartNumberingAfterBreak="0">
+  <w:abstractNum w:abstractNumId="41" w15:restartNumberingAfterBreak="0">
     <w:nsid w:val="7F011A74"/>
     <w:multiLevelType w:val="multilevel"/>
     <w:tmpl w:val="0046FAFC"/>
@@ -12828,7 +13925,7 @@
       </w:rPr>
     </w:lvl>
   </w:abstractNum>
-  <w:abstractNum w:abstractNumId="38" w15:restartNumberingAfterBreak="0">
+  <w:abstractNum w:abstractNumId="42" w15:restartNumberingAfterBreak="0">
     <w:nsid w:val="7FB5286B"/>
     <w:multiLevelType w:val="hybridMultilevel"/>
     <w:tmpl w:val="71C2C26C"/>
@@ -12942,121 +14039,133 @@
     </w:lvl>
   </w:abstractNum>
   <w:num w:numId="1">
-    <w:abstractNumId w:val="28"/>
+    <w:abstractNumId w:val="32"/>
   </w:num>
   <w:num w:numId="2">
-    <w:abstractNumId w:val="24"/>
+    <w:abstractNumId w:val="27"/>
   </w:num>
   <w:num w:numId="3">
-    <w:abstractNumId w:val="29"/>
+    <w:abstractNumId w:val="33"/>
   </w:num>
   <w:num w:numId="4">
     <w:abstractNumId w:val="0"/>
   </w:num>
   <w:num w:numId="5">
-    <w:abstractNumId w:val="32"/>
+    <w:abstractNumId w:val="36"/>
   </w:num>
   <w:num w:numId="6">
-    <w:abstractNumId w:val="30"/>
+    <w:abstractNumId w:val="34"/>
   </w:num>
   <w:num w:numId="7">
-    <w:abstractNumId w:val="22"/>
+    <w:abstractNumId w:val="25"/>
   </w:num>
   <w:num w:numId="8">
-    <w:abstractNumId w:val="14"/>
+    <w:abstractNumId w:val="17"/>
   </w:num>
   <w:num w:numId="9">
-    <w:abstractNumId w:val="13"/>
+    <w:abstractNumId w:val="16"/>
   </w:num>
   <w:num w:numId="10">
-    <w:abstractNumId w:val="21"/>
+    <w:abstractNumId w:val="24"/>
   </w:num>
   <w:num w:numId="11">
-    <w:abstractNumId w:val="36"/>
+    <w:abstractNumId w:val="40"/>
   </w:num>
   <w:num w:numId="12">
     <w:abstractNumId w:val="1"/>
   </w:num>
   <w:num w:numId="13">
+    <w:abstractNumId w:val="12"/>
+  </w:num>
+  <w:num w:numId="14">
     <w:abstractNumId w:val="9"/>
   </w:num>
-  <w:num w:numId="14">
+  <w:num w:numId="15">
+    <w:abstractNumId w:val="28"/>
+  </w:num>
+  <w:num w:numId="16">
+    <w:abstractNumId w:val="38"/>
+  </w:num>
+  <w:num w:numId="17">
+    <w:abstractNumId w:val="8"/>
+  </w:num>
+  <w:num w:numId="18">
+    <w:abstractNumId w:val="26"/>
+  </w:num>
+  <w:num w:numId="19">
+    <w:abstractNumId w:val="13"/>
+  </w:num>
+  <w:num w:numId="20">
+    <w:abstractNumId w:val="42"/>
+  </w:num>
+  <w:num w:numId="21">
+    <w:abstractNumId w:val="4"/>
+  </w:num>
+  <w:num w:numId="22">
+    <w:abstractNumId w:val="41"/>
+  </w:num>
+  <w:num w:numId="23">
+    <w:abstractNumId w:val="11"/>
+  </w:num>
+  <w:num w:numId="24">
+    <w:abstractNumId w:val="29"/>
+  </w:num>
+  <w:num w:numId="25">
+    <w:abstractNumId w:val="39"/>
+  </w:num>
+  <w:num w:numId="26">
+    <w:abstractNumId w:val="21"/>
+  </w:num>
+  <w:num w:numId="27">
+    <w:abstractNumId w:val="35"/>
+  </w:num>
+  <w:num w:numId="28">
+    <w:abstractNumId w:val="14"/>
+  </w:num>
+  <w:num w:numId="29">
+    <w:abstractNumId w:val="5"/>
+  </w:num>
+  <w:num w:numId="30">
+    <w:abstractNumId w:val="23"/>
+  </w:num>
+  <w:num w:numId="31">
+    <w:abstractNumId w:val="18"/>
+  </w:num>
+  <w:num w:numId="32">
+    <w:abstractNumId w:val="22"/>
+  </w:num>
+  <w:num w:numId="33">
+    <w:abstractNumId w:val="37"/>
+  </w:num>
+  <w:num w:numId="34">
+    <w:abstractNumId w:val="20"/>
+  </w:num>
+  <w:num w:numId="35">
+    <w:abstractNumId w:val="19"/>
+  </w:num>
+  <w:num w:numId="36">
+    <w:abstractNumId w:val="10"/>
+  </w:num>
+  <w:num w:numId="37">
+    <w:abstractNumId w:val="31"/>
+  </w:num>
+  <w:num w:numId="38">
+    <w:abstractNumId w:val="3"/>
+  </w:num>
+  <w:num w:numId="39">
+    <w:abstractNumId w:val="15"/>
+  </w:num>
+  <w:num w:numId="40">
+    <w:abstractNumId w:val="2"/>
+  </w:num>
+  <w:num w:numId="41">
+    <w:abstractNumId w:val="7"/>
+  </w:num>
+  <w:num w:numId="42">
     <w:abstractNumId w:val="6"/>
   </w:num>
-  <w:num w:numId="15">
-    <w:abstractNumId w:val="25"/>
-  </w:num>
-  <w:num w:numId="16">
-    <w:abstractNumId w:val="34"/>
-  </w:num>
-  <w:num w:numId="17">
-    <w:abstractNumId w:val="5"/>
-  </w:num>
-  <w:num w:numId="18">
-    <w:abstractNumId w:val="23"/>
-  </w:num>
-  <w:num w:numId="19">
-    <w:abstractNumId w:val="10"/>
-  </w:num>
-  <w:num w:numId="20">
-    <w:abstractNumId w:val="38"/>
-  </w:num>
-  <w:num w:numId="21">
-    <w:abstractNumId w:val="3"/>
-  </w:num>
-  <w:num w:numId="22">
-    <w:abstractNumId w:val="37"/>
-  </w:num>
-  <w:num w:numId="23">
-    <w:abstractNumId w:val="8"/>
-  </w:num>
-  <w:num w:numId="24">
-    <w:abstractNumId w:val="26"/>
-  </w:num>
-  <w:num w:numId="25">
-    <w:abstractNumId w:val="35"/>
-  </w:num>
-  <w:num w:numId="26">
-    <w:abstractNumId w:val="18"/>
-  </w:num>
-  <w:num w:numId="27">
-    <w:abstractNumId w:val="31"/>
-  </w:num>
-  <w:num w:numId="28">
-    <w:abstractNumId w:val="11"/>
-  </w:num>
-  <w:num w:numId="29">
-    <w:abstractNumId w:val="4"/>
-  </w:num>
-  <w:num w:numId="30">
-    <w:abstractNumId w:val="20"/>
-  </w:num>
-  <w:num w:numId="31">
-    <w:abstractNumId w:val="15"/>
-  </w:num>
-  <w:num w:numId="32">
-    <w:abstractNumId w:val="19"/>
-  </w:num>
-  <w:num w:numId="33">
-    <w:abstractNumId w:val="33"/>
-  </w:num>
-  <w:num w:numId="34">
-    <w:abstractNumId w:val="17"/>
-  </w:num>
-  <w:num w:numId="35">
-    <w:abstractNumId w:val="16"/>
-  </w:num>
-  <w:num w:numId="36">
-    <w:abstractNumId w:val="7"/>
-  </w:num>
-  <w:num w:numId="37">
-    <w:abstractNumId w:val="27"/>
-  </w:num>
-  <w:num w:numId="38">
-    <w:abstractNumId w:val="2"/>
-  </w:num>
-  <w:num w:numId="39">
-    <w:abstractNumId w:val="12"/>
+  <w:num w:numId="43">
+    <w:abstractNumId w:val="30"/>
   </w:num>
 </w:numbering>
 </file>

</xml_diff>